<commit_message>
recompute models, include figures
</commit_message>
<xml_diff>
--- a/markdown/output/apa7_document.docx
+++ b/markdown/output/apa7_document.docx
@@ -764,7 +764,7 @@
     </w:p>
     <w:bookmarkEnd w:id="22"/>
     <w:bookmarkEnd w:id="23"/>
-    <w:bookmarkStart w:id="33" w:name="method"/>
+    <w:bookmarkStart w:id="35" w:name="method"/>
     <w:p>
       <w:pPr>
         <w:pStyle w:val="berschrift1"/>
@@ -773,7 +773,7 @@
         <w:t xml:space="preserve">Method</w:t>
       </w:r>
     </w:p>
-    <w:bookmarkStart w:id="32" w:name="the-truth-effect-database-ted"/>
+    <w:bookmarkStart w:id="34" w:name="the-truth-effect-database-ted"/>
     <w:p>
       <w:pPr>
         <w:pStyle w:val="berschrift2"/>
@@ -896,39 +896,59 @@
         <w:t xml:space="preserve">. In addition, we included information on the study, the conditions, the procedure, the statements used, their origin, and additional variables collected in the experiment in respective tables.</w:t>
       </w:r>
     </w:p>
-    <w:tbl>
-      <w:tblPr>
-        <w:tblStyle w:val="FigureTable"/>
-        <w:tblW w:type="auto" w:w="0"/>
-        <w:tblLook w:firstRow="0" w:lastRow="0" w:firstColumn="0" w:lastColumn="0"/>
-        <w:jc w:val="center"/>
-      </w:tblPr>
-      <w:tblGrid>
-        <w:gridCol w:w="7920"/>
-      </w:tblGrid>
-      <w:tr>
-        <w:tc>
-          <w:tcPr/>
-          <w:p>
-            <w:pPr>
-              <w:pStyle w:val="Compact"/>
-              <w:jc w:val="center"/>
-            </w:pPr>
-            <w:bookmarkStart w:id="25" w:name="fig:database-overview-plot"/>
-            <w:bookmarkEnd w:id="25"/>
-            <w:r>
-              <w:t xml:space="preserve">Figure 1: Overview of TED Structure</w:t>
-            </w:r>
-          </w:p>
-        </w:tc>
-      </w:tr>
-    </w:tbl>
+    <w:p>
+      <w:pPr>
+        <w:pStyle w:val="CaptionedFigure"/>
+      </w:pPr>
+      <w:r>
+        <w:drawing>
+          <wp:inline>
+            <wp:extent cx="5969000" cy="4314146"/>
+            <wp:effectExtent b="0" l="0" r="0" t="0"/>
+            <wp:docPr descr="Figure 1: Overview of TED Structure" title="" id="26" name="Picture"/>
+            <a:graphic>
+              <a:graphicData uri="http://schemas.openxmlformats.org/drawingml/2006/picture">
+                <pic:pic>
+                  <pic:nvPicPr>
+                    <pic:cNvPr descr="./images/ted-overview.png" id="27" name="Picture"/>
+                    <pic:cNvPicPr>
+                      <a:picLocks noChangeArrowheads="1" noChangeAspect="1"/>
+                    </pic:cNvPicPr>
+                  </pic:nvPicPr>
+                  <pic:blipFill>
+                    <a:blip r:embed="rId25"/>
+                    <a:stretch>
+                      <a:fillRect/>
+                    </a:stretch>
+                  </pic:blipFill>
+                  <pic:spPr bwMode="auto">
+                    <a:xfrm>
+                      <a:off x="0" y="0"/>
+                      <a:ext cx="5969000" cy="4314146"/>
+                    </a:xfrm>
+                    <a:prstGeom prst="rect">
+                      <a:avLst/>
+                    </a:prstGeom>
+                    <a:noFill/>
+                    <a:ln w="9525">
+                      <a:noFill/>
+                      <a:headEnd/>
+                      <a:tailEnd/>
+                    </a:ln>
+                  </pic:spPr>
+                </pic:pic>
+              </a:graphicData>
+            </a:graphic>
+          </wp:inline>
+        </w:drawing>
+      </w:r>
+    </w:p>
     <w:p>
       <w:pPr>
         <w:pStyle w:val="ImageCaption"/>
       </w:pPr>
-      <w:bookmarkStart w:id="26" w:name="fig:database-overview-plot"/>
-      <w:bookmarkEnd w:id="26"/>
+      <w:bookmarkStart w:id="28" w:name="fig:database-overview-plot"/>
+      <w:bookmarkEnd w:id="28"/>
       <w:r>
         <w:rPr>
           <w:iCs/>
@@ -951,7 +971,7 @@
         <w:t xml:space="preserve">We argue that while the use of a relational database adds some complexity, it also introduces an intuitive naming system and structure for variables of interest. Importantly, our goal is that variable names and their table location are the only understanding that users need to have in order to interact with the database. To this end, we have developed tools that require little to no understanding of the database structure or SQL in order to submit and extract data from the database.</w:t>
       </w:r>
     </w:p>
-    <w:bookmarkStart w:id="28" w:name="data-submission"/>
+    <w:bookmarkStart w:id="30" w:name="data-submission"/>
     <w:p>
       <w:pPr>
         <w:pStyle w:val="berschrift3"/>
@@ -967,7 +987,7 @@
       <w:r>
         <w:t xml:space="preserve">To ease the process of submitting data to the database, we built a website (</w:t>
       </w:r>
-      <w:hyperlink r:id="rId27">
+      <w:hyperlink r:id="rId29">
         <w:r>
           <w:rPr>
             <w:rStyle w:val="Hyperlink"/>
@@ -979,8 +999,8 @@
         <w:t xml:space="preserve">) that guides users through the submission process and checks submitted information for inconsistencies or errors. This website is designed to minimize both the effort of submitting new data to the database as well as identify potential errors in the submission process.</w:t>
       </w:r>
     </w:p>
-    <w:bookmarkEnd w:id="28"/>
-    <w:bookmarkStart w:id="29" w:name="data-extraction"/>
+    <w:bookmarkEnd w:id="30"/>
+    <w:bookmarkStart w:id="31" w:name="data-extraction"/>
     <w:p>
       <w:pPr>
         <w:pStyle w:val="berschrift3"/>
@@ -1068,8 +1088,8 @@
         <w:t xml:space="preserve">).</w:t>
       </w:r>
     </w:p>
-    <w:bookmarkEnd w:id="29"/>
-    <w:bookmarkStart w:id="30" w:name="data-selection"/>
+    <w:bookmarkEnd w:id="31"/>
+    <w:bookmarkStart w:id="32" w:name="data-selection"/>
     <w:p>
       <w:pPr>
         <w:pStyle w:val="berschrift3"/>
@@ -1109,8 +1129,8 @@
         <w:t xml:space="preserve">who identified 17 publications with accessible raw data and extended by our own literature search using the same search terms to include the years 2022-2025. In addition, we reached out to colleagues and asked them for freely available data sets.</w:t>
       </w:r>
     </w:p>
-    <w:bookmarkEnd w:id="30"/>
-    <w:bookmarkStart w:id="31" w:name="data-analysis"/>
+    <w:bookmarkEnd w:id="32"/>
+    <w:bookmarkStart w:id="33" w:name="data-analysis"/>
     <w:p>
       <w:pPr>
         <w:pStyle w:val="berschrift3"/>
@@ -1127,10 +1147,10 @@
         <w:t xml:space="preserve">To illustrate the analytical potential of TED, we conducted a multilevel model predicting truth judgments, incorporating both fixed and random effects of repetition at the statement, subject, and procedure (i.e., study) levels. The scale and structure of TED enable us to estimate the variance in the repetition effect simultaneously across all three levels. This approach allows us to determine whether the size of the truth effect varies more substantially across individuals, across experimental procedures, or across the specific statements used.</w:t>
       </w:r>
     </w:p>
-    <w:bookmarkEnd w:id="31"/>
-    <w:bookmarkEnd w:id="32"/>
     <w:bookmarkEnd w:id="33"/>
-    <w:bookmarkStart w:id="50" w:name="results"/>
+    <w:bookmarkEnd w:id="34"/>
+    <w:bookmarkEnd w:id="35"/>
+    <w:bookmarkStart w:id="52" w:name="results"/>
     <w:p>
       <w:pPr>
         <w:pStyle w:val="berschrift1"/>
@@ -1181,7 +1201,7 @@
         <w:rPr>
           <w:rStyle w:val="Funotenzeichen"/>
         </w:rPr>
-        <w:footnoteReference w:id="34"/>
+        <w:footnoteReference w:id="36"/>
       </w:r>
       <w:r>
         <w:t xml:space="preserve">.</w:t>
@@ -1200,7 +1220,7 @@
         <w:pStyle w:val="Textkrper"/>
       </w:pPr>
       <w:r>
-        <w:t xml:space="preserve">In the current version of the manuscript, we included 48 studies from 21 publications, spanning 9983 participants contributing 530644 trials. A complete list of the included publications can be found in Table</w:t>
+        <w:t xml:space="preserve">In the current version of the manuscript, we included 48 studies from 21 publications, spanning 9983 participants contributing 525844 trials. A complete list of the included publications can be found in Table</w:t>
       </w:r>
       <w:r>
         <w:t xml:space="preserve"> </w:t>
@@ -1253,7 +1273,7 @@
         <w:t xml:space="preserve"> </w:t>
       </w:r>
       <w:r>
-        <w:t xml:space="preserve">32.39,</w:t>
+        <w:t xml:space="preserve">32.49,</w:t>
       </w:r>
       <m:oMath>
         <m:sSub>
@@ -1285,7 +1305,7 @@
         <w:t xml:space="preserve"> </w:t>
       </w:r>
       <w:r>
-        <w:t xml:space="preserve">7.23). An overview of the rating scale usage for truth judgments and the use of a filler task over all included studies can be found in Figure</w:t>
+        <w:t xml:space="preserve">7.20). An overview of the rating scale usage for truth judgments and the use of a filler task over all included studies can be found in Figure</w:t>
       </w:r>
       <w:r>
         <w:t xml:space="preserve"> </w:t>
@@ -1304,20 +1324,20 @@
       <w:r>
         <w:drawing>
           <wp:inline>
-            <wp:extent cx="4587290" cy="3669832"/>
+            <wp:extent cx="5372100" cy="3021806"/>
             <wp:effectExtent b="0" l="0" r="0" t="0"/>
-            <wp:docPr descr="Figure 2: Overview of Study-related variables in TED" title="" id="36" name="Picture"/>
+            <wp:docPr descr="Figure 2: Overview of Study-related variables in TED" title="" id="38" name="Picture"/>
             <a:graphic>
               <a:graphicData uri="http://schemas.openxmlformats.org/drawingml/2006/picture">
                 <pic:pic>
                   <pic:nvPicPr>
-                    <pic:cNvPr descr="C:/Users/Sven/Documents/projects/research/ted/truth-db-paper/markdown/output/apa7_document_files/figure-docx/study-overview-plot-1.png" id="37" name="Picture"/>
+                    <pic:cNvPr descr="images/study_overview_plot.png" id="39" name="Picture"/>
                     <pic:cNvPicPr>
                       <a:picLocks noChangeArrowheads="1" noChangeAspect="1"/>
                     </pic:cNvPicPr>
                   </pic:nvPicPr>
                   <pic:blipFill>
-                    <a:blip r:embed="rId35"/>
+                    <a:blip r:embed="rId37"/>
                     <a:stretch>
                       <a:fillRect/>
                     </a:stretch>
@@ -1325,7 +1345,7 @@
                   <pic:spPr bwMode="auto">
                     <a:xfrm>
                       <a:off x="0" y="0"/>
-                      <a:ext cx="4587290" cy="3669832"/>
+                      <a:ext cx="5372100" cy="3021806"/>
                     </a:xfrm>
                     <a:prstGeom prst="rect">
                       <a:avLst/>
@@ -1348,8 +1368,8 @@
       <w:pPr>
         <w:pStyle w:val="ImageCaption"/>
       </w:pPr>
-      <w:bookmarkStart w:id="38" w:name="fig:study-overview-plot"/>
-      <w:bookmarkEnd w:id="38"/>
+      <w:bookmarkStart w:id="40" w:name="fig:study-overview-plot"/>
+      <w:bookmarkEnd w:id="40"/>
       <w:r>
         <w:rPr>
           <w:iCs/>
@@ -1369,7 +1389,7 @@
         <w:pStyle w:val="Textkrper"/>
       </w:pPr>
       <w:r>
-        <w:t xml:space="preserve">On average, studies employed 66.96 (</w:t>
+        <w:t xml:space="preserve">On average, studies employed 66.49 (</w:t>
       </w:r>
       <m:oMath>
         <m:r>
@@ -1389,13 +1409,13 @@
         <w:t xml:space="preserve"> </w:t>
       </w:r>
       <w:r>
-        <w:t xml:space="preserve">42.38) statements per</w:t>
-      </w:r>
-      <w:r>
-        <w:t xml:space="preserve"> </w:t>
-      </w:r>
-      <w:r>
-        <w:t xml:space="preserve">participant in the judgment session and in 85.07 % of procedure settings exactly 50% of statements were repeated. Of 67 judgment phases, 71.64 % were conducted on the same day as the exposure phase. The average delay between exposure and judgment phase if both were conducted on the same day was 5.08 minutes. The average delay between exposure and judgment phase, given the judgment phase was conducted at least one day after the exposure phase, was 6.26 days. An overview of the delay between exposure and judgment phase is provided in Figure</w:t>
+        <w:t xml:space="preserve">41.51) statements per</w:t>
+      </w:r>
+      <w:r>
+        <w:t xml:space="preserve"> </w:t>
+      </w:r>
+      <w:r>
+        <w:t xml:space="preserve">participant in the judgment session and in 85.71 % of procedure settings exactly 50% of statements were repeated. Of 70 judgment phases, 71.43 % were conducted on the same day as the exposure phase. The average delay between exposure and judgment phase if both were conducted on the same day was 4.80 minutes. The average delay between exposure and judgment phase, given the judgment phase was conducted at least one day after the exposure phase, was 6.65 days. An overview of the delay between exposure and judgment phase is provided in Figure</w:t>
       </w:r>
       <w:r>
         <w:t xml:space="preserve"> </w:t>
@@ -1427,20 +1447,20 @@
       <w:r>
         <w:drawing>
           <wp:inline>
-            <wp:extent cx="4587290" cy="3669832"/>
+            <wp:extent cx="5871732" cy="3302849"/>
             <wp:effectExtent b="0" l="0" r="0" t="0"/>
-            <wp:docPr descr="Figure 3: Overview of Procedure-related variables in TED" title="" id="40" name="Picture"/>
+            <wp:docPr descr="Figure 3: Overview of Procedure-related variables in TED" title="" id="42" name="Picture"/>
             <a:graphic>
               <a:graphicData uri="http://schemas.openxmlformats.org/drawingml/2006/picture">
                 <pic:pic>
                   <pic:nvPicPr>
-                    <pic:cNvPr descr="C:/Users/Sven/Documents/projects/research/ted/truth-db-paper/markdown/output/apa7_document_files/figure-docx/procedure-overview-plot-1.png" id="41" name="Picture"/>
+                    <pic:cNvPr descr="images/procedure_overview_plot.png" id="43" name="Picture"/>
                     <pic:cNvPicPr>
                       <a:picLocks noChangeArrowheads="1" noChangeAspect="1"/>
                     </pic:cNvPicPr>
                   </pic:nvPicPr>
                   <pic:blipFill>
-                    <a:blip r:embed="rId39"/>
+                    <a:blip r:embed="rId41"/>
                     <a:stretch>
                       <a:fillRect/>
                     </a:stretch>
@@ -1448,7 +1468,7 @@
                   <pic:spPr bwMode="auto">
                     <a:xfrm>
                       <a:off x="0" y="0"/>
-                      <a:ext cx="4587290" cy="3669832"/>
+                      <a:ext cx="5871732" cy="3302849"/>
                     </a:xfrm>
                     <a:prstGeom prst="rect">
                       <a:avLst/>
@@ -1471,8 +1491,8 @@
       <w:pPr>
         <w:pStyle w:val="ImageCaption"/>
       </w:pPr>
-      <w:bookmarkStart w:id="42" w:name="fig:procedure-overview-plot"/>
-      <w:bookmarkEnd w:id="42"/>
+      <w:bookmarkStart w:id="44" w:name="fig:procedure-overview-plot"/>
+      <w:bookmarkEnd w:id="44"/>
       <w:r>
         <w:rPr>
           <w:iCs/>
@@ -1492,10 +1512,10 @@
         <w:pStyle w:val="Textkrper"/>
       </w:pPr>
       <w:r>
-        <w:t xml:space="preserve">Detailed information on the statements presented is available for 45 out of 48 studies. Data on the accuracy of a statement is available for 0.83 % of trials, the detailed statement text is available for 0.69 % of trials, and response times are available for 0.23 % of trials.</w:t>
-      </w:r>
-    </w:p>
-    <w:bookmarkStart w:id="49" w:name="multi-level-modelling"/>
+        <w:t xml:space="preserve">Detailed information on the statements presented is available for 45 out of 48 studies. Data on the accuracy of a statement is available for 83.58 % of trials, the detailed statement text is available for 69.90 % of trials, and response times are available for 24.31 % of trials.</w:t>
+      </w:r>
+    </w:p>
+    <w:bookmarkStart w:id="51" w:name="multi-level-modelling"/>
     <w:p>
       <w:pPr>
         <w:pStyle w:val="berschrift2"/>
@@ -1546,7 +1566,7 @@
         <w:t xml:space="preserve">judgment.</w:t>
       </w:r>
     </w:p>
-    <w:bookmarkStart w:id="45" w:name="dichotomous-truth-judgments"/>
+    <w:bookmarkStart w:id="47" w:name="dichotomous-truth-judgments"/>
     <w:p>
       <w:pPr>
         <w:pStyle w:val="berschrift3"/>
@@ -1560,7 +1580,7 @@
         <w:pStyle w:val="FirstParagraph"/>
       </w:pPr>
       <w:r>
-        <w:t xml:space="preserve">The analysis was based on 103551 trials nested within 1497 subjects, 885 statements, and 12 procedures.</w:t>
+        <w:t xml:space="preserve">The analysis was based on 112399 trials nested within 1576 subjects, 997 statements, and 14 procedures.</w:t>
       </w:r>
     </w:p>
     <w:p>
@@ -1573,8 +1593,8 @@
       <w:r>
         <w:t xml:space="preserve"> </w:t>
       </w:r>
-      <w:bookmarkStart w:id="43" w:name="tab:model-comp-dichotomous"/>
-      <w:bookmarkEnd w:id="43"/>
+      <w:bookmarkStart w:id="45" w:name="tab:model-comp-dichotomous"/>
+      <w:bookmarkEnd w:id="45"/>
       <w:r>
         <w:t xml:space="preserve">Table 1:</w:t>
       </w:r>
@@ -1583,8 +1603,8 @@
       <w:pPr>
         <w:pStyle w:val="TableCaption"/>
       </w:pPr>
-      <w:bookmarkStart w:id="44" w:name="tab:model-comp-dichotomous"/>
-      <w:bookmarkEnd w:id="44"/>
+      <w:bookmarkStart w:id="46" w:name="tab:model-comp-dichotomous"/>
+      <w:bookmarkEnd w:id="46"/>
       <w:r>
         <w:t xml:space="preserve">Table 1</w:t>
       </w:r>
@@ -1816,43 +1836,43 @@
               <w:jc w:val="left"/>
             </w:pPr>
             <w:r>
-              <w:t xml:space="preserve">120,999.71</w:t>
-            </w:r>
-          </w:p>
-        </w:tc>
-        <w:tc>
-          <w:tcPr/>
-          <w:p>
-            <w:pPr>
-              <w:pStyle w:val="Compact"/>
-              <w:jc w:val="left"/>
-            </w:pPr>
-            <w:r>
-              <w:t xml:space="preserve">121,047.45</w:t>
-            </w:r>
-          </w:p>
-        </w:tc>
-        <w:tc>
-          <w:tcPr/>
-          <w:p>
-            <w:pPr>
-              <w:pStyle w:val="Compact"/>
-              <w:jc w:val="left"/>
-            </w:pPr>
-            <w:r>
-              <w:t xml:space="preserve">-60,494.86</w:t>
-            </w:r>
-          </w:p>
-        </w:tc>
-        <w:tc>
-          <w:tcPr/>
-          <w:p>
-            <w:pPr>
-              <w:pStyle w:val="Compact"/>
-              <w:jc w:val="left"/>
-            </w:pPr>
-            <w:r>
-              <w:t xml:space="preserve">120,989.71</w:t>
+              <w:t xml:space="preserve">131,915.86</w:t>
+            </w:r>
+          </w:p>
+        </w:tc>
+        <w:tc>
+          <w:tcPr/>
+          <w:p>
+            <w:pPr>
+              <w:pStyle w:val="Compact"/>
+              <w:jc w:val="left"/>
+            </w:pPr>
+            <w:r>
+              <w:t xml:space="preserve">131,964.01</w:t>
+            </w:r>
+          </w:p>
+        </w:tc>
+        <w:tc>
+          <w:tcPr/>
+          <w:p>
+            <w:pPr>
+              <w:pStyle w:val="Compact"/>
+              <w:jc w:val="left"/>
+            </w:pPr>
+            <w:r>
+              <w:t xml:space="preserve">-65,952.93</w:t>
+            </w:r>
+          </w:p>
+        </w:tc>
+        <w:tc>
+          <w:tcPr/>
+          <w:p>
+            <w:pPr>
+              <w:pStyle w:val="Compact"/>
+              <w:jc w:val="left"/>
+            </w:pPr>
+            <w:r>
+              <w:t xml:space="preserve">131,905.86</w:t>
             </w:r>
           </w:p>
         </w:tc>
@@ -1926,55 +1946,55 @@
               <w:jc w:val="left"/>
             </w:pPr>
             <w:r>
-              <w:t xml:space="preserve">120,841.57</w:t>
-            </w:r>
-          </w:p>
-        </w:tc>
-        <w:tc>
-          <w:tcPr/>
-          <w:p>
-            <w:pPr>
-              <w:pStyle w:val="Compact"/>
-              <w:jc w:val="left"/>
-            </w:pPr>
-            <w:r>
-              <w:t xml:space="preserve">120,927.50</w:t>
-            </w:r>
-          </w:p>
-        </w:tc>
-        <w:tc>
-          <w:tcPr/>
-          <w:p>
-            <w:pPr>
-              <w:pStyle w:val="Compact"/>
-              <w:jc w:val="left"/>
-            </w:pPr>
-            <w:r>
-              <w:t xml:space="preserve">-60,411.78</w:t>
-            </w:r>
-          </w:p>
-        </w:tc>
-        <w:tc>
-          <w:tcPr/>
-          <w:p>
-            <w:pPr>
-              <w:pStyle w:val="Compact"/>
-              <w:jc w:val="left"/>
-            </w:pPr>
-            <w:r>
-              <w:t xml:space="preserve">120,823.57</w:t>
-            </w:r>
-          </w:p>
-        </w:tc>
-        <w:tc>
-          <w:tcPr/>
-          <w:p>
-            <w:pPr>
-              <w:pStyle w:val="Compact"/>
-              <w:jc w:val="left"/>
-            </w:pPr>
-            <w:r>
-              <w:t xml:space="preserve">166.14</w:t>
+              <w:t xml:space="preserve">131,743.99</w:t>
+            </w:r>
+          </w:p>
+        </w:tc>
+        <w:tc>
+          <w:tcPr/>
+          <w:p>
+            <w:pPr>
+              <w:pStyle w:val="Compact"/>
+              <w:jc w:val="left"/>
+            </w:pPr>
+            <w:r>
+              <w:t xml:space="preserve">131,830.66</w:t>
+            </w:r>
+          </w:p>
+        </w:tc>
+        <w:tc>
+          <w:tcPr/>
+          <w:p>
+            <w:pPr>
+              <w:pStyle w:val="Compact"/>
+              <w:jc w:val="left"/>
+            </w:pPr>
+            <w:r>
+              <w:t xml:space="preserve">-65,862.99</w:t>
+            </w:r>
+          </w:p>
+        </w:tc>
+        <w:tc>
+          <w:tcPr/>
+          <w:p>
+            <w:pPr>
+              <w:pStyle w:val="Compact"/>
+              <w:jc w:val="left"/>
+            </w:pPr>
+            <w:r>
+              <w:t xml:space="preserve">131,725.99</w:t>
+            </w:r>
+          </w:p>
+        </w:tc>
+        <w:tc>
+          <w:tcPr/>
+          <w:p>
+            <w:pPr>
+              <w:pStyle w:val="Compact"/>
+              <w:jc w:val="left"/>
+            </w:pPr>
+            <w:r>
+              <w:t xml:space="preserve">179.87</w:t>
             </w:r>
           </w:p>
         </w:tc>
@@ -2036,55 +2056,55 @@
               <w:jc w:val="left"/>
             </w:pPr>
             <w:r>
-              <w:t xml:space="preserve">120,144.74</w:t>
-            </w:r>
-          </w:p>
-        </w:tc>
-        <w:tc>
-          <w:tcPr/>
-          <w:p>
-            <w:pPr>
-              <w:pStyle w:val="Compact"/>
-              <w:jc w:val="left"/>
-            </w:pPr>
-            <w:r>
-              <w:t xml:space="preserve">120,230.67</w:t>
-            </w:r>
-          </w:p>
-        </w:tc>
-        <w:tc>
-          <w:tcPr/>
-          <w:p>
-            <w:pPr>
-              <w:pStyle w:val="Compact"/>
-              <w:jc w:val="left"/>
-            </w:pPr>
-            <w:r>
-              <w:t xml:space="preserve">-60,063.37</w:t>
-            </w:r>
-          </w:p>
-        </w:tc>
-        <w:tc>
-          <w:tcPr/>
-          <w:p>
-            <w:pPr>
-              <w:pStyle w:val="Compact"/>
-              <w:jc w:val="left"/>
-            </w:pPr>
-            <w:r>
-              <w:t xml:space="preserve">120,126.74</w:t>
-            </w:r>
-          </w:p>
-        </w:tc>
-        <w:tc>
-          <w:tcPr/>
-          <w:p>
-            <w:pPr>
-              <w:pStyle w:val="Compact"/>
-              <w:jc w:val="left"/>
-            </w:pPr>
-            <w:r>
-              <w:t xml:space="preserve">696.83</w:t>
+              <w:t xml:space="preserve">130,994.35</w:t>
+            </w:r>
+          </w:p>
+        </w:tc>
+        <w:tc>
+          <w:tcPr/>
+          <w:p>
+            <w:pPr>
+              <w:pStyle w:val="Compact"/>
+              <w:jc w:val="left"/>
+            </w:pPr>
+            <w:r>
+              <w:t xml:space="preserve">131,081.02</w:t>
+            </w:r>
+          </w:p>
+        </w:tc>
+        <w:tc>
+          <w:tcPr/>
+          <w:p>
+            <w:pPr>
+              <w:pStyle w:val="Compact"/>
+              <w:jc w:val="left"/>
+            </w:pPr>
+            <w:r>
+              <w:t xml:space="preserve">-65,488.17</w:t>
+            </w:r>
+          </w:p>
+        </w:tc>
+        <w:tc>
+          <w:tcPr/>
+          <w:p>
+            <w:pPr>
+              <w:pStyle w:val="Compact"/>
+              <w:jc w:val="left"/>
+            </w:pPr>
+            <w:r>
+              <w:t xml:space="preserve">130,976.35</w:t>
+            </w:r>
+          </w:p>
+        </w:tc>
+        <w:tc>
+          <w:tcPr/>
+          <w:p>
+            <w:pPr>
+              <w:pStyle w:val="Compact"/>
+              <w:jc w:val="left"/>
+            </w:pPr>
+            <w:r>
+              <w:t xml:space="preserve">749.64</w:t>
             </w:r>
           </w:p>
         </w:tc>
@@ -2146,55 +2166,55 @@
               <w:jc w:val="left"/>
             </w:pPr>
             <w:r>
-              <w:t xml:space="preserve">120,088.15</w:t>
-            </w:r>
-          </w:p>
-        </w:tc>
-        <w:tc>
-          <w:tcPr/>
-          <w:p>
-            <w:pPr>
-              <w:pStyle w:val="Compact"/>
-              <w:jc w:val="left"/>
-            </w:pPr>
-            <w:r>
-              <w:t xml:space="preserve">120,174.08</w:t>
-            </w:r>
-          </w:p>
-        </w:tc>
-        <w:tc>
-          <w:tcPr/>
-          <w:p>
-            <w:pPr>
-              <w:pStyle w:val="Compact"/>
-              <w:jc w:val="left"/>
-            </w:pPr>
-            <w:r>
-              <w:t xml:space="preserve">-60,035.07</w:t>
-            </w:r>
-          </w:p>
-        </w:tc>
-        <w:tc>
-          <w:tcPr/>
-          <w:p>
-            <w:pPr>
-              <w:pStyle w:val="Compact"/>
-              <w:jc w:val="left"/>
-            </w:pPr>
-            <w:r>
-              <w:t xml:space="preserve">120,070.15</w:t>
-            </w:r>
-          </w:p>
-        </w:tc>
-        <w:tc>
-          <w:tcPr/>
-          <w:p>
-            <w:pPr>
-              <w:pStyle w:val="Compact"/>
-              <w:jc w:val="left"/>
-            </w:pPr>
-            <w:r>
-              <w:t xml:space="preserve">56.60</w:t>
+              <w:t xml:space="preserve">130,937.61</w:t>
+            </w:r>
+          </w:p>
+        </w:tc>
+        <w:tc>
+          <w:tcPr/>
+          <w:p>
+            <w:pPr>
+              <w:pStyle w:val="Compact"/>
+              <w:jc w:val="left"/>
+            </w:pPr>
+            <w:r>
+              <w:t xml:space="preserve">131,024.28</w:t>
+            </w:r>
+          </w:p>
+        </w:tc>
+        <w:tc>
+          <w:tcPr/>
+          <w:p>
+            <w:pPr>
+              <w:pStyle w:val="Compact"/>
+              <w:jc w:val="left"/>
+            </w:pPr>
+            <w:r>
+              <w:t xml:space="preserve">-65,459.80</w:t>
+            </w:r>
+          </w:p>
+        </w:tc>
+        <w:tc>
+          <w:tcPr/>
+          <w:p>
+            <w:pPr>
+              <w:pStyle w:val="Compact"/>
+              <w:jc w:val="left"/>
+            </w:pPr>
+            <w:r>
+              <w:t xml:space="preserve">130,919.61</w:t>
+            </w:r>
+          </w:p>
+        </w:tc>
+        <w:tc>
+          <w:tcPr/>
+          <w:p>
+            <w:pPr>
+              <w:pStyle w:val="Compact"/>
+              <w:jc w:val="left"/>
+            </w:pPr>
+            <w:r>
+              <w:t xml:space="preserve">56.74</w:t>
             </w:r>
           </w:p>
         </w:tc>
@@ -2256,55 +2276,55 @@
               <w:jc w:val="left"/>
             </w:pPr>
             <w:r>
-              <w:t xml:space="preserve">120,086.59</w:t>
-            </w:r>
-          </w:p>
-        </w:tc>
-        <w:tc>
-          <w:tcPr/>
-          <w:p>
-            <w:pPr>
-              <w:pStyle w:val="Compact"/>
-              <w:jc w:val="left"/>
-            </w:pPr>
-            <w:r>
-              <w:t xml:space="preserve">120,191.61</w:t>
-            </w:r>
-          </w:p>
-        </w:tc>
-        <w:tc>
-          <w:tcPr/>
-          <w:p>
-            <w:pPr>
-              <w:pStyle w:val="Compact"/>
-              <w:jc w:val="left"/>
-            </w:pPr>
-            <w:r>
-              <w:t xml:space="preserve">-60,032.29</w:t>
-            </w:r>
-          </w:p>
-        </w:tc>
-        <w:tc>
-          <w:tcPr/>
-          <w:p>
-            <w:pPr>
-              <w:pStyle w:val="Compact"/>
-              <w:jc w:val="left"/>
-            </w:pPr>
-            <w:r>
-              <w:t xml:space="preserve">120,064.59</w:t>
-            </w:r>
-          </w:p>
-        </w:tc>
-        <w:tc>
-          <w:tcPr/>
-          <w:p>
-            <w:pPr>
-              <w:pStyle w:val="Compact"/>
-              <w:jc w:val="left"/>
-            </w:pPr>
-            <w:r>
-              <w:t xml:space="preserve">5.56</w:t>
+              <w:t xml:space="preserve">130,934.97</w:t>
+            </w:r>
+          </w:p>
+        </w:tc>
+        <w:tc>
+          <w:tcPr/>
+          <w:p>
+            <w:pPr>
+              <w:pStyle w:val="Compact"/>
+              <w:jc w:val="left"/>
+            </w:pPr>
+            <w:r>
+              <w:t xml:space="preserve">131,040.90</w:t>
+            </w:r>
+          </w:p>
+        </w:tc>
+        <w:tc>
+          <w:tcPr/>
+          <w:p>
+            <w:pPr>
+              <w:pStyle w:val="Compact"/>
+              <w:jc w:val="left"/>
+            </w:pPr>
+            <w:r>
+              <w:t xml:space="preserve">-65,456.48</w:t>
+            </w:r>
+          </w:p>
+        </w:tc>
+        <w:tc>
+          <w:tcPr/>
+          <w:p>
+            <w:pPr>
+              <w:pStyle w:val="Compact"/>
+              <w:jc w:val="left"/>
+            </w:pPr>
+            <w:r>
+              <w:t xml:space="preserve">130,912.97</w:t>
+            </w:r>
+          </w:p>
+        </w:tc>
+        <w:tc>
+          <w:tcPr/>
+          <w:p>
+            <w:pPr>
+              <w:pStyle w:val="Compact"/>
+              <w:jc w:val="left"/>
+            </w:pPr>
+            <w:r>
+              <w:t xml:space="preserve">6.64</w:t>
             </w:r>
           </w:p>
         </w:tc>
@@ -2328,7 +2348,7 @@
               <w:jc w:val="left"/>
             </w:pPr>
             <w:r>
-              <w:t xml:space="preserve">0.06</w:t>
+              <w:t xml:space="preserve">0.04</w:t>
             </w:r>
           </w:p>
         </w:tc>
@@ -2359,8 +2379,8 @@
         <w:t xml:space="preserve">The model incorporating random effects at all hierarchical levels provided the best overall fit. Compared to the model excluding random effects of statements, it demonstrated a slightly lower AIC and a marginally higher BIC. This is attributable to the minimal variance observed in the repetition effect at the statement level. Notably, the variance of the random effect of repetition was highest at the subject level, followed by the procedure level.</w:t>
       </w:r>
     </w:p>
-    <w:bookmarkEnd w:id="45"/>
-    <w:bookmarkStart w:id="48" w:name="scale-truth-judgments"/>
+    <w:bookmarkEnd w:id="47"/>
+    <w:bookmarkStart w:id="50" w:name="scale-truth-judgments"/>
     <w:p>
       <w:pPr>
         <w:pStyle w:val="berschrift3"/>
@@ -2374,7 +2394,7 @@
         <w:pStyle w:val="FirstParagraph"/>
       </w:pPr>
       <w:r>
-        <w:t xml:space="preserve">The analysis was based on 335455 trials nested within 6378 subjects, 1663 statements, and 47 procedures.</w:t>
+        <w:t xml:space="preserve">The analysis was based on 335462 trials nested within 6378 subjects, 1663 statements, and 47 procedures.</w:t>
       </w:r>
     </w:p>
     <w:p>
@@ -2422,8 +2442,8 @@
       <w:r>
         <w:t xml:space="preserve"> </w:t>
       </w:r>
-      <w:bookmarkStart w:id="46" w:name="tab:model-comp-scale"/>
-      <w:bookmarkEnd w:id="46"/>
+      <w:bookmarkStart w:id="48" w:name="tab:model-comp-scale"/>
+      <w:bookmarkEnd w:id="48"/>
       <w:r>
         <w:t xml:space="preserve">Table 2:</w:t>
       </w:r>
@@ -2432,8 +2452,8 @@
       <w:pPr>
         <w:pStyle w:val="TableCaption"/>
       </w:pPr>
-      <w:bookmarkStart w:id="47" w:name="tab:model-comp-scale"/>
-      <w:bookmarkEnd w:id="47"/>
+      <w:bookmarkStart w:id="49" w:name="tab:model-comp-scale"/>
+      <w:bookmarkEnd w:id="49"/>
       <w:r>
         <w:t xml:space="preserve">Table 2</w:t>
       </w:r>
@@ -2665,43 +2685,43 @@
               <w:jc w:val="left"/>
             </w:pPr>
             <w:r>
-              <w:t xml:space="preserve">82,221.92</w:t>
-            </w:r>
-          </w:p>
-        </w:tc>
-        <w:tc>
-          <w:tcPr/>
-          <w:p>
-            <w:pPr>
-              <w:pStyle w:val="Compact"/>
-              <w:jc w:val="left"/>
-            </w:pPr>
-            <w:r>
-              <w:t xml:space="preserve">82,286.26</w:t>
-            </w:r>
-          </w:p>
-        </w:tc>
-        <w:tc>
-          <w:tcPr/>
-          <w:p>
-            <w:pPr>
-              <w:pStyle w:val="Compact"/>
-              <w:jc w:val="left"/>
-            </w:pPr>
-            <w:r>
-              <w:t xml:space="preserve">-41,104.96</w:t>
-            </w:r>
-          </w:p>
-        </w:tc>
-        <w:tc>
-          <w:tcPr/>
-          <w:p>
-            <w:pPr>
-              <w:pStyle w:val="Compact"/>
-              <w:jc w:val="left"/>
-            </w:pPr>
-            <w:r>
-              <w:t xml:space="preserve">82,209.92</w:t>
+              <w:t xml:space="preserve">82,220.60</w:t>
+            </w:r>
+          </w:p>
+        </w:tc>
+        <w:tc>
+          <w:tcPr/>
+          <w:p>
+            <w:pPr>
+              <w:pStyle w:val="Compact"/>
+              <w:jc w:val="left"/>
+            </w:pPr>
+            <w:r>
+              <w:t xml:space="preserve">82,284.94</w:t>
+            </w:r>
+          </w:p>
+        </w:tc>
+        <w:tc>
+          <w:tcPr/>
+          <w:p>
+            <w:pPr>
+              <w:pStyle w:val="Compact"/>
+              <w:jc w:val="left"/>
+            </w:pPr>
+            <w:r>
+              <w:t xml:space="preserve">-41,104.30</w:t>
+            </w:r>
+          </w:p>
+        </w:tc>
+        <w:tc>
+          <w:tcPr/>
+          <w:p>
+            <w:pPr>
+              <w:pStyle w:val="Compact"/>
+              <w:jc w:val="left"/>
+            </w:pPr>
+            <w:r>
+              <w:t xml:space="preserve">82,208.60</w:t>
             </w:r>
           </w:p>
         </w:tc>
@@ -2775,55 +2795,55 @@
               <w:jc w:val="left"/>
             </w:pPr>
             <w:r>
-              <w:t xml:space="preserve">76,089.73</w:t>
-            </w:r>
-          </w:p>
-        </w:tc>
-        <w:tc>
-          <w:tcPr/>
-          <w:p>
-            <w:pPr>
-              <w:pStyle w:val="Compact"/>
-              <w:jc w:val="left"/>
-            </w:pPr>
-            <w:r>
-              <w:t xml:space="preserve">76,196.96</w:t>
-            </w:r>
-          </w:p>
-        </w:tc>
-        <w:tc>
-          <w:tcPr/>
-          <w:p>
-            <w:pPr>
-              <w:pStyle w:val="Compact"/>
-              <w:jc w:val="left"/>
-            </w:pPr>
-            <w:r>
-              <w:t xml:space="preserve">-38,034.87</w:t>
-            </w:r>
-          </w:p>
-        </w:tc>
-        <w:tc>
-          <w:tcPr/>
-          <w:p>
-            <w:pPr>
-              <w:pStyle w:val="Compact"/>
-              <w:jc w:val="left"/>
-            </w:pPr>
-            <w:r>
-              <w:t xml:space="preserve">76,069.73</w:t>
-            </w:r>
-          </w:p>
-        </w:tc>
-        <w:tc>
-          <w:tcPr/>
-          <w:p>
-            <w:pPr>
-              <w:pStyle w:val="Compact"/>
-              <w:jc w:val="left"/>
-            </w:pPr>
-            <w:r>
-              <w:t xml:space="preserve">6,140.19</w:t>
+              <w:t xml:space="preserve">76,088.85</w:t>
+            </w:r>
+          </w:p>
+        </w:tc>
+        <w:tc>
+          <w:tcPr/>
+          <w:p>
+            <w:pPr>
+              <w:pStyle w:val="Compact"/>
+              <w:jc w:val="left"/>
+            </w:pPr>
+            <w:r>
+              <w:t xml:space="preserve">76,196.08</w:t>
+            </w:r>
+          </w:p>
+        </w:tc>
+        <w:tc>
+          <w:tcPr/>
+          <w:p>
+            <w:pPr>
+              <w:pStyle w:val="Compact"/>
+              <w:jc w:val="left"/>
+            </w:pPr>
+            <w:r>
+              <w:t xml:space="preserve">-38,034.42</w:t>
+            </w:r>
+          </w:p>
+        </w:tc>
+        <w:tc>
+          <w:tcPr/>
+          <w:p>
+            <w:pPr>
+              <w:pStyle w:val="Compact"/>
+              <w:jc w:val="left"/>
+            </w:pPr>
+            <w:r>
+              <w:t xml:space="preserve">76,068.85</w:t>
+            </w:r>
+          </w:p>
+        </w:tc>
+        <w:tc>
+          <w:tcPr/>
+          <w:p>
+            <w:pPr>
+              <w:pStyle w:val="Compact"/>
+              <w:jc w:val="left"/>
+            </w:pPr>
+            <w:r>
+              <w:t xml:space="preserve">6,139.76</w:t>
             </w:r>
           </w:p>
         </w:tc>
@@ -2885,55 +2905,55 @@
               <w:jc w:val="left"/>
             </w:pPr>
             <w:r>
-              <w:t xml:space="preserve">69,976.70</w:t>
-            </w:r>
-          </w:p>
-        </w:tc>
-        <w:tc>
-          <w:tcPr/>
-          <w:p>
-            <w:pPr>
-              <w:pStyle w:val="Compact"/>
-              <w:jc w:val="left"/>
-            </w:pPr>
-            <w:r>
-              <w:t xml:space="preserve">70,083.93</w:t>
-            </w:r>
-          </w:p>
-        </w:tc>
-        <w:tc>
-          <w:tcPr/>
-          <w:p>
-            <w:pPr>
-              <w:pStyle w:val="Compact"/>
-              <w:jc w:val="left"/>
-            </w:pPr>
-            <w:r>
-              <w:t xml:space="preserve">-34,978.35</w:t>
-            </w:r>
-          </w:p>
-        </w:tc>
-        <w:tc>
-          <w:tcPr/>
-          <w:p>
-            <w:pPr>
-              <w:pStyle w:val="Compact"/>
-              <w:jc w:val="left"/>
-            </w:pPr>
-            <w:r>
-              <w:t xml:space="preserve">69,956.70</w:t>
-            </w:r>
-          </w:p>
-        </w:tc>
-        <w:tc>
-          <w:tcPr/>
-          <w:p>
-            <w:pPr>
-              <w:pStyle w:val="Compact"/>
-              <w:jc w:val="left"/>
-            </w:pPr>
-            <w:r>
-              <w:t xml:space="preserve">6,113.03</w:t>
+              <w:t xml:space="preserve">69,974.52</w:t>
+            </w:r>
+          </w:p>
+        </w:tc>
+        <w:tc>
+          <w:tcPr/>
+          <w:p>
+            <w:pPr>
+              <w:pStyle w:val="Compact"/>
+              <w:jc w:val="left"/>
+            </w:pPr>
+            <w:r>
+              <w:t xml:space="preserve">70,081.76</w:t>
+            </w:r>
+          </w:p>
+        </w:tc>
+        <w:tc>
+          <w:tcPr/>
+          <w:p>
+            <w:pPr>
+              <w:pStyle w:val="Compact"/>
+              <w:jc w:val="left"/>
+            </w:pPr>
+            <w:r>
+              <w:t xml:space="preserve">-34,977.26</w:t>
+            </w:r>
+          </w:p>
+        </w:tc>
+        <w:tc>
+          <w:tcPr/>
+          <w:p>
+            <w:pPr>
+              <w:pStyle w:val="Compact"/>
+              <w:jc w:val="left"/>
+            </w:pPr>
+            <w:r>
+              <w:t xml:space="preserve">69,954.52</w:t>
+            </w:r>
+          </w:p>
+        </w:tc>
+        <w:tc>
+          <w:tcPr/>
+          <w:p>
+            <w:pPr>
+              <w:pStyle w:val="Compact"/>
+              <w:jc w:val="left"/>
+            </w:pPr>
+            <w:r>
+              <w:t xml:space="preserve">6,114.32</w:t>
             </w:r>
           </w:p>
         </w:tc>
@@ -2995,55 +3015,55 @@
               <w:jc w:val="left"/>
             </w:pPr>
             <w:r>
-              <w:t xml:space="preserve">69,207.47</w:t>
-            </w:r>
-          </w:p>
-        </w:tc>
-        <w:tc>
-          <w:tcPr/>
-          <w:p>
-            <w:pPr>
-              <w:pStyle w:val="Compact"/>
-              <w:jc w:val="left"/>
-            </w:pPr>
-            <w:r>
-              <w:t xml:space="preserve">69,314.71</w:t>
-            </w:r>
-          </w:p>
-        </w:tc>
-        <w:tc>
-          <w:tcPr/>
-          <w:p>
-            <w:pPr>
-              <w:pStyle w:val="Compact"/>
-              <w:jc w:val="left"/>
-            </w:pPr>
-            <w:r>
-              <w:t xml:space="preserve">-34,593.74</w:t>
-            </w:r>
-          </w:p>
-        </w:tc>
-        <w:tc>
-          <w:tcPr/>
-          <w:p>
-            <w:pPr>
-              <w:pStyle w:val="Compact"/>
-              <w:jc w:val="left"/>
-            </w:pPr>
-            <w:r>
-              <w:t xml:space="preserve">69,187.47</w:t>
-            </w:r>
-          </w:p>
-        </w:tc>
-        <w:tc>
-          <w:tcPr/>
-          <w:p>
-            <w:pPr>
-              <w:pStyle w:val="Compact"/>
-              <w:jc w:val="left"/>
-            </w:pPr>
-            <w:r>
-              <w:t xml:space="preserve">769.22</w:t>
+              <w:t xml:space="preserve">69,205.50</w:t>
+            </w:r>
+          </w:p>
+        </w:tc>
+        <w:tc>
+          <w:tcPr/>
+          <w:p>
+            <w:pPr>
+              <w:pStyle w:val="Compact"/>
+              <w:jc w:val="left"/>
+            </w:pPr>
+            <w:r>
+              <w:t xml:space="preserve">69,312.73</w:t>
+            </w:r>
+          </w:p>
+        </w:tc>
+        <w:tc>
+          <w:tcPr/>
+          <w:p>
+            <w:pPr>
+              <w:pStyle w:val="Compact"/>
+              <w:jc w:val="left"/>
+            </w:pPr>
+            <w:r>
+              <w:t xml:space="preserve">-34,592.75</w:t>
+            </w:r>
+          </w:p>
+        </w:tc>
+        <w:tc>
+          <w:tcPr/>
+          <w:p>
+            <w:pPr>
+              <w:pStyle w:val="Compact"/>
+              <w:jc w:val="left"/>
+            </w:pPr>
+            <w:r>
+              <w:t xml:space="preserve">69,185.50</w:t>
+            </w:r>
+          </w:p>
+        </w:tc>
+        <w:tc>
+          <w:tcPr/>
+          <w:p>
+            <w:pPr>
+              <w:pStyle w:val="Compact"/>
+              <w:jc w:val="left"/>
+            </w:pPr>
+            <w:r>
+              <w:t xml:space="preserve">769.02</w:t>
             </w:r>
           </w:p>
         </w:tc>
@@ -3105,55 +3125,55 @@
               <w:jc w:val="left"/>
             </w:pPr>
             <w:r>
-              <w:t xml:space="preserve">68,958.97</w:t>
-            </w:r>
-          </w:p>
-        </w:tc>
-        <w:tc>
-          <w:tcPr/>
-          <w:p>
-            <w:pPr>
-              <w:pStyle w:val="Compact"/>
-              <w:jc w:val="left"/>
-            </w:pPr>
-            <w:r>
-              <w:t xml:space="preserve">69,087.65</w:t>
-            </w:r>
-          </w:p>
-        </w:tc>
-        <w:tc>
-          <w:tcPr/>
-          <w:p>
-            <w:pPr>
-              <w:pStyle w:val="Compact"/>
-              <w:jc w:val="left"/>
-            </w:pPr>
-            <w:r>
-              <w:t xml:space="preserve">-34,467.49</w:t>
-            </w:r>
-          </w:p>
-        </w:tc>
-        <w:tc>
-          <w:tcPr/>
-          <w:p>
-            <w:pPr>
-              <w:pStyle w:val="Compact"/>
-              <w:jc w:val="left"/>
-            </w:pPr>
-            <w:r>
-              <w:t xml:space="preserve">68,934.97</w:t>
-            </w:r>
-          </w:p>
-        </w:tc>
-        <w:tc>
-          <w:tcPr/>
-          <w:p>
-            <w:pPr>
-              <w:pStyle w:val="Compact"/>
-              <w:jc w:val="left"/>
-            </w:pPr>
-            <w:r>
-              <w:t xml:space="preserve">252.50</w:t>
+              <w:t xml:space="preserve">68,957.01</w:t>
+            </w:r>
+          </w:p>
+        </w:tc>
+        <w:tc>
+          <w:tcPr/>
+          <w:p>
+            <w:pPr>
+              <w:pStyle w:val="Compact"/>
+              <w:jc w:val="left"/>
+            </w:pPr>
+            <w:r>
+              <w:t xml:space="preserve">69,085.69</w:t>
+            </w:r>
+          </w:p>
+        </w:tc>
+        <w:tc>
+          <w:tcPr/>
+          <w:p>
+            <w:pPr>
+              <w:pStyle w:val="Compact"/>
+              <w:jc w:val="left"/>
+            </w:pPr>
+            <w:r>
+              <w:t xml:space="preserve">-34,466.51</w:t>
+            </w:r>
+          </w:p>
+        </w:tc>
+        <w:tc>
+          <w:tcPr/>
+          <w:p>
+            <w:pPr>
+              <w:pStyle w:val="Compact"/>
+              <w:jc w:val="left"/>
+            </w:pPr>
+            <w:r>
+              <w:t xml:space="preserve">68,933.01</w:t>
+            </w:r>
+          </w:p>
+        </w:tc>
+        <w:tc>
+          <w:tcPr/>
+          <w:p>
+            <w:pPr>
+              <w:pStyle w:val="Compact"/>
+              <w:jc w:val="left"/>
+            </w:pPr>
+            <w:r>
+              <w:t xml:space="preserve">252.49</w:t>
             </w:r>
           </w:p>
         </w:tc>
@@ -3233,7 +3253,7 @@
         <w:rPr>
           <w:rStyle w:val="VerbatimChar"/>
         </w:rPr>
-        <w:t xml:space="preserve">## Linear mixed model fit by maximum likelihood  ['lmerModLmerTest']</w:t>
+        <w:t xml:space="preserve">## Linear mixed model fit by maximum likelihood  ['lmerMod']</w:t>
       </w:r>
       <w:r>
         <w:br/>
@@ -3269,7 +3289,7 @@
         <w:rPr>
           <w:rStyle w:val="VerbatimChar"/>
         </w:rPr>
-        <w:t xml:space="preserve">##  58091.74  58216.98 -29033.87  58067.74    251753 </w:t>
+        <w:t xml:space="preserve">##  58089.80  58215.03 -29032.90  58065.80    251760 </w:t>
       </w:r>
       <w:r>
         <w:br/>
@@ -3332,7 +3352,7 @@
         <w:rPr>
           <w:rStyle w:val="VerbatimChar"/>
         </w:rPr>
-        <w:t xml:space="preserve">##  procedure_id (Intercept) 0.04134       </w:t>
+        <w:t xml:space="preserve">##  procedure_id (Intercept) 0.04136       </w:t>
       </w:r>
       <w:r>
         <w:br/>
@@ -3341,7 +3361,7 @@
         <w:rPr>
           <w:rStyle w:val="VerbatimChar"/>
         </w:rPr>
-        <w:t xml:space="preserve">##               repeated    0.07679  -0.28</w:t>
+        <w:t xml:space="preserve">##               repeated    0.07676  -0.28</w:t>
       </w:r>
       <w:r>
         <w:br/>
@@ -3350,7 +3370,7 @@
         <w:rPr>
           <w:rStyle w:val="VerbatimChar"/>
         </w:rPr>
-        <w:t xml:space="preserve">##  Residual                 0.26056       </w:t>
+        <w:t xml:space="preserve">##  Residual                 0.26055       </w:t>
       </w:r>
       <w:r>
         <w:br/>
@@ -3359,7 +3379,7 @@
         <w:rPr>
           <w:rStyle w:val="VerbatimChar"/>
         </w:rPr>
-        <w:t xml:space="preserve">## Number of obs: 251765, groups:  subject, 5783; statement_id, 1331; procedure_id, 33</w:t>
+        <w:t xml:space="preserve">## Number of obs: 251772, groups:  subject, 5783; statement_id, 1331; procedure_id, 33</w:t>
       </w:r>
       <w:r>
         <w:br/>
@@ -3386,7 +3406,16 @@
         <w:rPr>
           <w:rStyle w:val="VerbatimChar"/>
         </w:rPr>
-        <w:t xml:space="preserve">##     0.50909      0.09175</w:t>
+        <w:t xml:space="preserve">##     0.50909      0.09176  </w:t>
+      </w:r>
+      <w:r>
+        <w:br/>
+      </w:r>
+      <w:r>
+        <w:rPr>
+          <w:rStyle w:val="VerbatimChar"/>
+        </w:rPr>
+        <w:t xml:space="preserve">## optimizer (nloptwrap) convergence code: 0 (OK) ; 0 optimizer warnings; 1 lme4 warnings</w:t>
       </w:r>
     </w:p>
     <w:p>
@@ -3405,7 +3434,7 @@
         <w:rPr>
           <w:rStyle w:val="VerbatimChar"/>
         </w:rPr>
-        <w:t xml:space="preserve">## Linear mixed model fit by maximum likelihood  ['lmerModLmerTest']</w:t>
+        <w:t xml:space="preserve">## Linear mixed model fit by maximum likelihood  ['lmerMod']</w:t>
       </w:r>
       <w:r>
         <w:br/>
@@ -3569,10 +3598,10 @@
         <w:t xml:space="preserve">The variance of the random effect of repetition was higher in the data containing truth judgments from the same day as the exposure phase (number 1) vs. (number 2).</w:t>
       </w:r>
     </w:p>
-    <w:bookmarkEnd w:id="48"/>
-    <w:bookmarkEnd w:id="49"/>
     <w:bookmarkEnd w:id="50"/>
-    <w:bookmarkStart w:id="53" w:name="discussion"/>
+    <w:bookmarkEnd w:id="51"/>
+    <w:bookmarkEnd w:id="52"/>
+    <w:bookmarkStart w:id="55" w:name="discussion"/>
     <w:p>
       <w:pPr>
         <w:pStyle w:val="berschrift1"/>
@@ -3756,7 +3785,7 @@
         <w:t xml:space="preserve">Taken together, these initial analyses demonstrate TED’s utility for modeling complex interactions and variance structures that would be difficult to assess using single-study datasets. The open, extensible nature of TED ensures that these questions can be revisited and refined as the database continues to grow. We see this as a first step toward more nuanced investigations of the truth effect grounded in large-scale, reproducible data.</w:t>
       </w:r>
     </w:p>
-    <w:bookmarkStart w:id="51" w:name="future-research"/>
+    <w:bookmarkStart w:id="53" w:name="future-research"/>
     <w:p>
       <w:pPr>
         <w:pStyle w:val="berschrift2"/>
@@ -3797,8 +3826,8 @@
         <w:t xml:space="preserve">Discuss incentives for data submission (maybe add to introduction aswell)</w:t>
       </w:r>
     </w:p>
-    <w:bookmarkEnd w:id="51"/>
-    <w:bookmarkStart w:id="52" w:name="conclusion"/>
+    <w:bookmarkEnd w:id="53"/>
+    <w:bookmarkStart w:id="54" w:name="conclusion"/>
     <w:p>
       <w:pPr>
         <w:pStyle w:val="berschrift2"/>
@@ -3840,9 +3869,9 @@
         <w:br w:type="page"/>
       </w:r>
     </w:p>
-    <w:bookmarkEnd w:id="52"/>
-    <w:bookmarkEnd w:id="53"/>
-    <w:bookmarkStart w:id="87" w:name="references"/>
+    <w:bookmarkEnd w:id="54"/>
+    <w:bookmarkEnd w:id="55"/>
+    <w:bookmarkStart w:id="89" w:name="references"/>
     <w:p>
       <w:pPr>
         <w:pStyle w:val="berschrift1"/>
@@ -3851,8 +3880,8 @@
         <w:t xml:space="preserve">References</w:t>
       </w:r>
     </w:p>
-    <w:bookmarkStart w:id="86" w:name="refs"/>
-    <w:bookmarkStart w:id="55" w:name="ref-R-papaja"/>
+    <w:bookmarkStart w:id="88" w:name="refs"/>
+    <w:bookmarkStart w:id="57" w:name="ref-R-papaja"/>
     <w:p>
       <w:pPr>
         <w:pStyle w:val="Literaturverzeichnis"/>
@@ -3953,7 +3982,7 @@
       <w:r>
         <w:t xml:space="preserve"> </w:t>
       </w:r>
-      <w:hyperlink r:id="rId54">
+      <w:hyperlink r:id="rId56">
         <w:r>
           <w:rPr>
             <w:rStyle w:val="Hyperlink"/>
@@ -3962,8 +3991,8 @@
         </w:r>
       </w:hyperlink>
     </w:p>
-    <w:bookmarkEnd w:id="55"/>
-    <w:bookmarkStart w:id="57" w:name="ref-R-lme4"/>
+    <w:bookmarkEnd w:id="57"/>
+    <w:bookmarkStart w:id="59" w:name="ref-R-lme4"/>
     <w:p>
       <w:pPr>
         <w:pStyle w:val="Literaturverzeichnis"/>
@@ -4009,7 +4038,7 @@
       <w:r>
         <w:t xml:space="preserve"> </w:t>
       </w:r>
-      <w:hyperlink r:id="rId56">
+      <w:hyperlink r:id="rId58">
         <w:r>
           <w:rPr>
             <w:rStyle w:val="Hyperlink"/>
@@ -4018,8 +4047,8 @@
         </w:r>
       </w:hyperlink>
     </w:p>
-    <w:bookmarkEnd w:id="57"/>
-    <w:bookmarkStart w:id="58" w:name="ref-bauer2022psychological"/>
+    <w:bookmarkEnd w:id="59"/>
+    <w:bookmarkStart w:id="60" w:name="ref-bauer2022psychological"/>
     <w:p>
       <w:pPr>
         <w:pStyle w:val="Literaturverzeichnis"/>
@@ -4044,8 +4073,8 @@
         <w:t xml:space="preserve">(2; Vol. 33, pp. 179–183). SAGE Publications Sage CA: Los Angeles, CA.</w:t>
       </w:r>
     </w:p>
-    <w:bookmarkEnd w:id="58"/>
-    <w:bookmarkStart w:id="60" w:name="ref-R-brms_a"/>
+    <w:bookmarkEnd w:id="60"/>
+    <w:bookmarkStart w:id="62" w:name="ref-R-brms_a"/>
     <w:p>
       <w:pPr>
         <w:pStyle w:val="Literaturverzeichnis"/>
@@ -4124,7 +4153,7 @@
       <w:r>
         <w:t xml:space="preserve"> </w:t>
       </w:r>
-      <w:hyperlink r:id="rId59">
+      <w:hyperlink r:id="rId61">
         <w:r>
           <w:rPr>
             <w:rStyle w:val="Hyperlink"/>
@@ -4133,8 +4162,8 @@
         </w:r>
       </w:hyperlink>
     </w:p>
-    <w:bookmarkEnd w:id="60"/>
-    <w:bookmarkStart w:id="62" w:name="ref-R-brms_b"/>
+    <w:bookmarkEnd w:id="62"/>
+    <w:bookmarkStart w:id="64" w:name="ref-R-brms_b"/>
     <w:p>
       <w:pPr>
         <w:pStyle w:val="Literaturverzeichnis"/>
@@ -4204,7 +4233,7 @@
       <w:r>
         <w:t xml:space="preserve"> </w:t>
       </w:r>
-      <w:hyperlink r:id="rId61">
+      <w:hyperlink r:id="rId63">
         <w:r>
           <w:rPr>
             <w:rStyle w:val="Hyperlink"/>
@@ -4213,8 +4242,8 @@
         </w:r>
       </w:hyperlink>
     </w:p>
-    <w:bookmarkEnd w:id="62"/>
-    <w:bookmarkStart w:id="64" w:name="ref-R-brms_c"/>
+    <w:bookmarkEnd w:id="64"/>
+    <w:bookmarkStart w:id="66" w:name="ref-R-brms_c"/>
     <w:p>
       <w:pPr>
         <w:pStyle w:val="Literaturverzeichnis"/>
@@ -4284,7 +4313,7 @@
       <w:r>
         <w:t xml:space="preserve"> </w:t>
       </w:r>
-      <w:hyperlink r:id="rId63">
+      <w:hyperlink r:id="rId65">
         <w:r>
           <w:rPr>
             <w:rStyle w:val="Hyperlink"/>
@@ -4293,8 +4322,8 @@
         </w:r>
       </w:hyperlink>
     </w:p>
-    <w:bookmarkEnd w:id="64"/>
-    <w:bookmarkStart w:id="65" w:name="ref-cruwell2023s"/>
+    <w:bookmarkEnd w:id="66"/>
+    <w:bookmarkStart w:id="67" w:name="ref-cruwell2023s"/>
     <w:p>
       <w:pPr>
         <w:pStyle w:val="Literaturverzeichnis"/>
@@ -4350,8 +4379,8 @@
         <w:t xml:space="preserve">(4), 512–522.</w:t>
       </w:r>
     </w:p>
-    <w:bookmarkEnd w:id="65"/>
-    <w:bookmarkStart w:id="67" w:name="ref-fosterOpenScienceFramework2017"/>
+    <w:bookmarkEnd w:id="67"/>
+    <w:bookmarkStart w:id="69" w:name="ref-fosterOpenScienceFramework2017"/>
     <w:p>
       <w:pPr>
         <w:pStyle w:val="Literaturverzeichnis"/>
@@ -4406,7 +4435,7 @@
       <w:r>
         <w:t xml:space="preserve"> </w:t>
       </w:r>
-      <w:hyperlink r:id="rId66">
+      <w:hyperlink r:id="rId68">
         <w:r>
           <w:rPr>
             <w:rStyle w:val="Hyperlink"/>
@@ -4415,8 +4444,8 @@
         </w:r>
       </w:hyperlink>
     </w:p>
-    <w:bookmarkEnd w:id="67"/>
-    <w:bookmarkStart w:id="68" w:name="ref-gorgolewski2016brain"/>
+    <w:bookmarkEnd w:id="69"/>
+    <w:bookmarkStart w:id="70" w:name="ref-gorgolewski2016brain"/>
     <w:p>
       <w:pPr>
         <w:pStyle w:val="Literaturverzeichnis"/>
@@ -4451,8 +4480,8 @@
         <w:t xml:space="preserve">(1), 1–9.</w:t>
       </w:r>
     </w:p>
-    <w:bookmarkEnd w:id="68"/>
-    <w:bookmarkStart w:id="69" w:name="ref-hardwicke2021analytic"/>
+    <w:bookmarkEnd w:id="70"/>
+    <w:bookmarkStart w:id="71" w:name="ref-hardwicke2021analytic"/>
     <w:p>
       <w:pPr>
         <w:pStyle w:val="Literaturverzeichnis"/>
@@ -4508,8 +4537,8 @@
         <w:t xml:space="preserve">(1), 201494.</w:t>
       </w:r>
     </w:p>
-    <w:bookmarkEnd w:id="69"/>
-    <w:bookmarkStart w:id="71" w:name="X49ac4e5bce0df09140f68aadccf2f472a43a687"/>
+    <w:bookmarkEnd w:id="71"/>
+    <w:bookmarkStart w:id="73" w:name="X49ac4e5bce0df09140f68aadccf2f472a43a687"/>
     <w:p>
       <w:pPr>
         <w:pStyle w:val="Literaturverzeichnis"/>
@@ -4546,7 +4575,7 @@
       <w:r>
         <w:t xml:space="preserve"> </w:t>
       </w:r>
-      <w:hyperlink r:id="rId70">
+      <w:hyperlink r:id="rId72">
         <w:r>
           <w:rPr>
             <w:rStyle w:val="Hyperlink"/>
@@ -4555,8 +4584,8 @@
         </w:r>
       </w:hyperlink>
     </w:p>
-    <w:bookmarkEnd w:id="71"/>
-    <w:bookmarkStart w:id="72" w:name="ref-sqlite2020hipp"/>
+    <w:bookmarkEnd w:id="73"/>
+    <w:bookmarkStart w:id="74" w:name="ref-sqlite2020hipp"/>
     <w:p>
       <w:pPr>
         <w:pStyle w:val="Literaturverzeichnis"/>
@@ -4581,8 +4610,8 @@
         <w:t xml:space="preserve">(Version 3.31.1).</w:t>
       </w:r>
     </w:p>
-    <w:bookmarkEnd w:id="72"/>
-    <w:bookmarkStart w:id="73" w:name="ref-ioannidis2005most"/>
+    <w:bookmarkEnd w:id="74"/>
+    <w:bookmarkStart w:id="75" w:name="ref-ioannidis2005most"/>
     <w:p>
       <w:pPr>
         <w:pStyle w:val="Literaturverzeichnis"/>
@@ -4617,8 +4646,8 @@
         <w:t xml:space="preserve">(8), e124.</w:t>
       </w:r>
     </w:p>
-    <w:bookmarkEnd w:id="73"/>
-    <w:bookmarkStart w:id="75" w:name="ref-R-acdcquery"/>
+    <w:bookmarkEnd w:id="75"/>
+    <w:bookmarkStart w:id="77" w:name="ref-R-acdcquery"/>
     <w:p>
       <w:pPr>
         <w:pStyle w:val="Literaturverzeichnis"/>
@@ -4642,7 +4671,7 @@
       <w:r>
         <w:t xml:space="preserve"> </w:t>
       </w:r>
-      <w:hyperlink r:id="rId74">
+      <w:hyperlink r:id="rId76">
         <w:r>
           <w:rPr>
             <w:rStyle w:val="Hyperlink"/>
@@ -4651,8 +4680,8 @@
         </w:r>
       </w:hyperlink>
     </w:p>
-    <w:bookmarkEnd w:id="75"/>
-    <w:bookmarkStart w:id="76" w:name="ref-munafo2017manifesto"/>
+    <w:bookmarkEnd w:id="77"/>
+    <w:bookmarkStart w:id="78" w:name="ref-munafo2017manifesto"/>
     <w:p>
       <w:pPr>
         <w:pStyle w:val="Literaturverzeichnis"/>
@@ -4687,8 +4716,8 @@
         <w:t xml:space="preserve">(1), 0021.</w:t>
       </w:r>
     </w:p>
-    <w:bookmarkEnd w:id="76"/>
-    <w:bookmarkStart w:id="77" w:name="ref-nosek2015promoting"/>
+    <w:bookmarkEnd w:id="78"/>
+    <w:bookmarkStart w:id="79" w:name="ref-nosek2015promoting"/>
     <w:p>
       <w:pPr>
         <w:pStyle w:val="Literaturverzeichnis"/>
@@ -4723,8 +4752,8 @@
         <w:t xml:space="preserve">(6242), 1422–1425.</w:t>
       </w:r>
     </w:p>
-    <w:bookmarkEnd w:id="77"/>
-    <w:bookmarkStart w:id="78" w:name="ref-poldrack2024past"/>
+    <w:bookmarkEnd w:id="79"/>
+    <w:bookmarkStart w:id="80" w:name="ref-poldrack2024past"/>
     <w:p>
       <w:pPr>
         <w:pStyle w:val="Literaturverzeichnis"/>
@@ -4765,8 +4794,8 @@
         <w:t xml:space="preserve">, 1–19.</w:t>
       </w:r>
     </w:p>
-    <w:bookmarkEnd w:id="78"/>
-    <w:bookmarkStart w:id="80" w:name="ref-R-base"/>
+    <w:bookmarkEnd w:id="80"/>
+    <w:bookmarkStart w:id="82" w:name="ref-R-base"/>
     <w:p>
       <w:pPr>
         <w:pStyle w:val="Literaturverzeichnis"/>
@@ -4790,7 +4819,7 @@
       <w:r>
         <w:t xml:space="preserve"> </w:t>
       </w:r>
-      <w:hyperlink r:id="rId79">
+      <w:hyperlink r:id="rId81">
         <w:r>
           <w:rPr>
             <w:rStyle w:val="Hyperlink"/>
@@ -4799,8 +4828,8 @@
         </w:r>
       </w:hyperlink>
     </w:p>
-    <w:bookmarkEnd w:id="80"/>
-    <w:bookmarkStart w:id="82" w:name="ref-R-tidyverse"/>
+    <w:bookmarkEnd w:id="82"/>
+    <w:bookmarkStart w:id="84" w:name="ref-R-tidyverse"/>
     <w:p>
       <w:pPr>
         <w:pStyle w:val="Literaturverzeichnis"/>
@@ -4846,7 +4875,7 @@
       <w:r>
         <w:t xml:space="preserve"> </w:t>
       </w:r>
-      <w:hyperlink r:id="rId81">
+      <w:hyperlink r:id="rId83">
         <w:r>
           <w:rPr>
             <w:rStyle w:val="Hyperlink"/>
@@ -4855,8 +4884,8 @@
         </w:r>
       </w:hyperlink>
     </w:p>
-    <w:bookmarkEnd w:id="82"/>
-    <w:bookmarkStart w:id="83" w:name="ref-wilkinson2016fair"/>
+    <w:bookmarkEnd w:id="84"/>
+    <w:bookmarkStart w:id="85" w:name="ref-wilkinson2016fair"/>
     <w:p>
       <w:pPr>
         <w:pStyle w:val="Literaturverzeichnis"/>
@@ -4903,8 +4932,8 @@
         <w:t xml:space="preserve">(1), 1–9.</w:t>
       </w:r>
     </w:p>
-    <w:bookmarkEnd w:id="83"/>
-    <w:bookmarkStart w:id="85" w:name="ref-R-knitr"/>
+    <w:bookmarkEnd w:id="85"/>
+    <w:bookmarkStart w:id="87" w:name="ref-R-knitr"/>
     <w:p>
       <w:pPr>
         <w:pStyle w:val="Literaturverzeichnis"/>
@@ -4959,7 +4988,7 @@
       <w:r>
         <w:t xml:space="preserve"> </w:t>
       </w:r>
-      <w:hyperlink r:id="rId84">
+      <w:hyperlink r:id="rId86">
         <w:r>
           <w:rPr>
             <w:rStyle w:val="Hyperlink"/>
@@ -4968,15 +4997,15 @@
         </w:r>
       </w:hyperlink>
     </w:p>
-    <w:bookmarkEnd w:id="85"/>
-    <w:bookmarkEnd w:id="86"/>
+    <w:bookmarkEnd w:id="87"/>
+    <w:bookmarkEnd w:id="88"/>
     <w:p>
       <w:r>
         <w:br w:type="page"/>
       </w:r>
     </w:p>
-    <w:bookmarkEnd w:id="87"/>
-    <w:bookmarkStart w:id="88" w:name="appendix"/>
+    <w:bookmarkEnd w:id="89"/>
+    <w:bookmarkStart w:id="90" w:name="appendix"/>
     <w:p>
       <w:pPr>
         <w:pStyle w:val="berschrift1"/>
@@ -4985,8 +5014,8 @@
         <w:t xml:space="preserve">Appendix</w:t>
       </w:r>
     </w:p>
-    <w:bookmarkEnd w:id="88"/>
-    <w:bookmarkStart w:id="89" w:name="talking-about-appendices"/>
+    <w:bookmarkEnd w:id="90"/>
+    <w:bookmarkStart w:id="91" w:name="talking-about-appendices"/>
     <w:p>
       <w:pPr>
         <w:pStyle w:val="berschrift1"/>
@@ -4995,7 +5024,7 @@
         <w:t xml:space="preserve">Talking about appendices</w:t>
       </w:r>
     </w:p>
-    <w:bookmarkEnd w:id="89"/>
+    <w:bookmarkEnd w:id="91"/>
     <w:sectPr>
       <w:headerReference r:id="rId9" w:type="even"/>
       <w:headerReference r:id="rId11" w:type="default"/>
@@ -5030,7 +5059,7 @@
       </w:r>
     </w:p>
   </w:footnote>
-  <w:footnote w:id="34">
+  <w:footnote w:id="36">
     <w:p>
       <w:pPr>
         <w:pStyle w:val="Funotentext"/>

</xml_diff>

<commit_message>
review 1 changes done
</commit_message>
<xml_diff>
--- a/markdown/output/apa7_document.docx
+++ b/markdown/output/apa7_document.docx
@@ -225,7 +225,7 @@
         <w:pStyle w:val="Textkrper"/>
       </w:pPr>
       <w:r>
-        <w:t xml:space="preserve">The FAIR data principles form the foundation of the open data movement. However, while many current practices ensure data are findable and accessible, true interoperability and reusability remain limited. This paper introduces the Truth Effect Database (TED), a large-scale, trial-level, open database harmonizing data from illusory truth effect studies designed to enhance interoperability and reusability. TED currently integrates data from 56 studies in 27 publications, spanning 12,002 participants and 778,741 trials, accounting for a wide range of dispositional and contextual variables. To promote usability, TED focuses on user-friendly data submission using a custom entry website and data extraction using the R-package acdcquery. These tools guide researchers through both data entry and retrieval, eliminating the need for direct interaction with the database’s internal structure. We illustrated the utility of TED through Bayesian multilevel analyses, highlighting substantial variance in the illusory truth effect at the subject level, moderated by the delay between exposure and judgment phases in truth effect paradigms. Beyond this first demonstration, TED provides the foundation for a wide range of future research. These include (living) meta-analyses, simulation-based power analyses, rigorous replication and reanalysis of existing studies, as well as the validation and development of formal cognitive models. As an open and extensible infrastructure, TED serves as a blueprint for sustainable, community-driven database development in psychological science.</w:t>
+        <w:t xml:space="preserve">The FAIR data principles form the foundation of the open data movement. However, while many current practices ensure data are findable and accessible, true interoperability and reusability remain limited. This paper introduces the Truth Effect Database (TED), a large-scale, trial-level, open database harmonizing data from illusory truth effect studies designed to enhance interoperability and reusability. TED currently integrates data from 59 studies in 29 publications, spanning 12,242 participants and 808,231 trials, accounting for a wide range of dispositional and contextual variables. To promote usability, TED focuses on user-friendly data submission using a custom entry website and data extraction using the R-package acdcquery. These tools guide researchers through both data entry and retrieval, eliminating the need for direct interaction with the database’s internal structure. We illustrated the utility of TED through Bayesian multilevel analyses, highlighting substantial variance in the illusory truth effect at the subject level, moderated by the delay between exposure and judgment phases in truth effect paradigms. Beyond this first demonstration, TED provides the foundation for a wide range of future research. These include (living) meta-analyses, simulation-based power analyses, rigorous replication and reanalysis of existing studies, as well as the validation and development of formal cognitive models. As an open and extensible infrastructure, TED serves as a blueprint for sustainable, community-driven database development in psychological science.</w:t>
       </w:r>
     </w:p>
     <w:p>
@@ -450,15 +450,198 @@
         <w:pStyle w:val="Textkrper"/>
       </w:pPr>
       <w:r>
-        <w:t xml:space="preserve">The design of our database is illustrated in Figure 1. Broadly, we make use of a table for each part of data related to truth effect experiments. Meta-data concerning the publications themselves as the highest order are stored in a publication_table and raw data at the lowest level in the observation_table. In addition, we included information on the study, the conditions, the procedure, the statements used, their origin, and additional variables collected in the experiment in respective tables.</w:t>
-      </w:r>
-    </w:p>
-    <w:p>
-      <w:pPr>
-        <w:pStyle w:val="Textkrper"/>
-      </w:pPr>
-      <w:r>
-        <w:t xml:space="preserve">The study_table contains information about the participants, the use of a filler task, or the location of the raw data in an online repository. The measure_table contains information about additional measures collected during the experiment. As there are very few additional measurements collected by multiple studies, we chose not to include raw data on additional measures. Nonetheless, researchers can use TED as a tool to filter studies that collected measures of interest and then retrieve the raw data for this subset of studies later on. For example, researchers can filter the measure_table to only include studies that also collected data on the individual need for cognitive closure (NCC) and then leverage TED’s already harmonized trial data in further analyses. The statementset_table and the statement_table contain information about the publication from which a set of statements was retrieved and the text and accuracy of a statement, respectively. The procedure_table contains information about the procedure of the experiment. The most common variables manipulated in truth effect studies, such as the type of repetition, delay between exposure and judgment phase, or warning about the truth effect, can be encoded here. All other manipulations can be found in the between_table or within_table.</w:t>
+        <w:t xml:space="preserve">The design of our database is illustrated in Figure 1. Broadly, we make use of a table for each part of data related to truth effect experiments. Meta-data concerning the publications themselves as the highest order are stored in a publication_table and raw data at the lowest level in the observation_table. Between these two levels, additional tables capture detailed information about studies, procedures, materials, and collected measures:</w:t>
+      </w:r>
+      <w:r>
+        <w:t xml:space="preserve"> </w:t>
+      </w:r>
+      <w:r>
+        <w:t xml:space="preserve">•</w:t>
+      </w:r>
+      <w:r>
+        <w:t xml:space="preserve"> </w:t>
+      </w:r>
+      <w:r>
+        <w:rPr>
+          <w:iCs/>
+          <w:i/>
+        </w:rPr>
+        <w:t xml:space="preserve">publication_table</w:t>
+      </w:r>
+      <w:r>
+        <w:t xml:space="preserve">: Contains meta-data about the publication (e.g., authors, year, journal).</w:t>
+      </w:r>
+      <w:r>
+        <w:t xml:space="preserve"> </w:t>
+      </w:r>
+      <w:r>
+        <w:t xml:space="preserve">•</w:t>
+      </w:r>
+      <w:r>
+        <w:t xml:space="preserve"> </w:t>
+      </w:r>
+      <w:r>
+        <w:rPr>
+          <w:iCs/>
+          <w:i/>
+        </w:rPr>
+        <w:t xml:space="preserve">study_table</w:t>
+      </w:r>
+      <w:r>
+        <w:t xml:space="preserve">: Includes study-level information such as participant characteristics, use of filler tasks, and the location of raw data in online repositories.</w:t>
+      </w:r>
+      <w:r>
+        <w:t xml:space="preserve"> </w:t>
+      </w:r>
+      <w:r>
+        <w:t xml:space="preserve">•</w:t>
+      </w:r>
+      <w:r>
+        <w:t xml:space="preserve"> </w:t>
+      </w:r>
+      <w:r>
+        <w:rPr>
+          <w:iCs/>
+          <w:i/>
+        </w:rPr>
+        <w:t xml:space="preserve">procedure_table</w:t>
+      </w:r>
+      <w:r>
+        <w:t xml:space="preserve">: Describes the experimental procedure, including commonly manipulated variables in truth effect research (e.g., type of repetition, delay between exposure and judgment phase, warnings about the truth effect).</w:t>
+      </w:r>
+      <w:r>
+        <w:t xml:space="preserve"> </w:t>
+      </w:r>
+      <w:r>
+        <w:t xml:space="preserve">•</w:t>
+      </w:r>
+      <w:r>
+        <w:t xml:space="preserve"> </w:t>
+      </w:r>
+      <w:r>
+        <w:rPr>
+          <w:iCs/>
+          <w:i/>
+        </w:rPr>
+        <w:t xml:space="preserve">between_table</w:t>
+      </w:r>
+      <w:r>
+        <w:t xml:space="preserve">: Lists between-subject manipulations not already encoded in the</w:t>
+      </w:r>
+      <w:r>
+        <w:t xml:space="preserve"> </w:t>
+      </w:r>
+      <w:r>
+        <w:rPr>
+          <w:iCs/>
+          <w:i/>
+        </w:rPr>
+        <w:t xml:space="preserve">procedure_table.</w:t>
+      </w:r>
+      <w:r>
+        <w:t xml:space="preserve"> </w:t>
+      </w:r>
+      <w:r>
+        <w:t xml:space="preserve">•</w:t>
+      </w:r>
+      <w:r>
+        <w:t xml:space="preserve"> </w:t>
+      </w:r>
+      <w:r>
+        <w:rPr>
+          <w:iCs/>
+          <w:i/>
+        </w:rPr>
+        <w:t xml:space="preserve">within_table</w:t>
+      </w:r>
+      <w:r>
+        <w:t xml:space="preserve">: Lists within-subject manipulations not already encoded in the</w:t>
+      </w:r>
+      <w:r>
+        <w:t xml:space="preserve"> </w:t>
+      </w:r>
+      <w:r>
+        <w:rPr>
+          <w:iCs/>
+          <w:i/>
+        </w:rPr>
+        <w:t xml:space="preserve">procedure_table.</w:t>
+      </w:r>
+      <w:r>
+        <w:t xml:space="preserve"> </w:t>
+      </w:r>
+      <w:r>
+        <w:t xml:space="preserve">•</w:t>
+      </w:r>
+      <w:r>
+        <w:t xml:space="preserve"> </w:t>
+      </w:r>
+      <w:r>
+        <w:rPr>
+          <w:iCs/>
+          <w:i/>
+        </w:rPr>
+        <w:t xml:space="preserve">statementset_table</w:t>
+      </w:r>
+      <w:r>
+        <w:t xml:space="preserve">: Provides information about the publication or source from which a set of statements was retrieved.</w:t>
+      </w:r>
+      <w:r>
+        <w:t xml:space="preserve"> </w:t>
+      </w:r>
+      <w:r>
+        <w:t xml:space="preserve">•</w:t>
+      </w:r>
+      <w:r>
+        <w:t xml:space="preserve"> </w:t>
+      </w:r>
+      <w:r>
+        <w:rPr>
+          <w:iCs/>
+          <w:i/>
+        </w:rPr>
+        <w:t xml:space="preserve">statement_table</w:t>
+      </w:r>
+      <w:r>
+        <w:t xml:space="preserve">: Contains the text of each statement and its accuracy classification.</w:t>
+      </w:r>
+      <w:r>
+        <w:t xml:space="preserve"> </w:t>
+      </w:r>
+      <w:r>
+        <w:t xml:space="preserve">•</w:t>
+      </w:r>
+      <w:r>
+        <w:t xml:space="preserve"> </w:t>
+      </w:r>
+      <w:r>
+        <w:rPr>
+          <w:iCs/>
+          <w:i/>
+        </w:rPr>
+        <w:t xml:space="preserve">measure_table</w:t>
+      </w:r>
+      <w:r>
+        <w:t xml:space="preserve">: Includes information about additional measures collected during the experiment. Although raw data for these measures are not included due to limited overlap across studies, researchers can use this table to filter relevant studies and retrieve corresponding raw data separately.</w:t>
+      </w:r>
+      <w:r>
+        <w:t xml:space="preserve"> </w:t>
+      </w:r>
+      <w:r>
+        <w:t xml:space="preserve">•</w:t>
+      </w:r>
+      <w:r>
+        <w:t xml:space="preserve"> </w:t>
+      </w:r>
+      <w:r>
+        <w:rPr>
+          <w:iCs/>
+          <w:i/>
+        </w:rPr>
+        <w:t xml:space="preserve">observation_table</w:t>
+      </w:r>
+      <w:r>
+        <w:t xml:space="preserve">: Stores the harmonized raw trial-level data, representing the lowest level of the database structure.</w:t>
       </w:r>
     </w:p>
     <w:p>
@@ -674,8 +857,59 @@
       </w:r>
       <w:r>
         <w:rPr>
+          <w:rStyle w:val="FunctionTok"/>
+        </w:rPr>
+        <w:t xml:space="preserve">download_ted</w:t>
+      </w:r>
+      <w:r>
+        <w:rPr>
           <w:rStyle w:val="NormalTok"/>
         </w:rPr>
+        <w:t xml:space="preserve">(</w:t>
+      </w:r>
+      <w:r>
+        <w:rPr>
+          <w:rStyle w:val="StringTok"/>
+        </w:rPr>
+        <w:t xml:space="preserve">"path/to/ted.db"</w:t>
+      </w:r>
+      <w:r>
+        <w:rPr>
+          <w:rStyle w:val="NormalTok"/>
+        </w:rPr>
+        <w:t xml:space="preserve">)</w:t>
+      </w:r>
+      <w:r>
+        <w:br/>
+      </w:r>
+      <w:r>
+        <w:br/>
+      </w:r>
+      <w:r>
+        <w:rPr>
+          <w:rStyle w:val="CommentTok"/>
+        </w:rPr>
+        <w:t xml:space="preserve"># OR check whether your version is up-to-date using check_ted("path/to/ted.db")</w:t>
+      </w:r>
+      <w:r>
+        <w:br/>
+      </w:r>
+      <w:r>
+        <w:rPr>
+          <w:rStyle w:val="CommentTok"/>
+        </w:rPr>
+        <w:t xml:space="preserve"># and update it using update_ted("path/to/ted.db")</w:t>
+      </w:r>
+      <w:r>
+        <w:br/>
+      </w:r>
+      <w:r>
+        <w:br/>
+      </w:r>
+      <w:r>
+        <w:rPr>
+          <w:rStyle w:val="NormalTok"/>
+        </w:rPr>
         <w:t xml:space="preserve">conn </w:t>
       </w:r>
       <w:r>
@@ -763,12 +997,159 @@
         <w:t xml:space="preserve"> </w:t>
       </w:r>
       <w:r>
+        <w:rPr>
+          <w:rStyle w:val="FunctionTok"/>
+        </w:rPr>
+        <w:t xml:space="preserve">add_argument</w:t>
+      </w:r>
+      <w:r>
+        <w:rPr>
+          <w:rStyle w:val="NormalTok"/>
+        </w:rPr>
+        <w:t xml:space="preserve">(</w:t>
+      </w:r>
+      <w:r>
         <w:br/>
       </w:r>
       <w:r>
         <w:rPr>
           <w:rStyle w:val="NormalTok"/>
         </w:rPr>
+        <w:t xml:space="preserve">    </w:t>
+      </w:r>
+      <w:r>
+        <w:rPr>
+          <w:rStyle w:val="AttributeTok"/>
+        </w:rPr>
+        <w:t xml:space="preserve">conn =</w:t>
+      </w:r>
+      <w:r>
+        <w:rPr>
+          <w:rStyle w:val="NormalTok"/>
+        </w:rPr>
+        <w:t xml:space="preserve"> conn,</w:t>
+      </w:r>
+      <w:r>
+        <w:br/>
+      </w:r>
+      <w:r>
+        <w:rPr>
+          <w:rStyle w:val="NormalTok"/>
+        </w:rPr>
+        <w:t xml:space="preserve">    </w:t>
+      </w:r>
+      <w:r>
+        <w:rPr>
+          <w:rStyle w:val="AttributeTok"/>
+        </w:rPr>
+        <w:t xml:space="preserve">variable =</w:t>
+      </w:r>
+      <w:r>
+        <w:rPr>
+          <w:rStyle w:val="NormalTok"/>
+        </w:rPr>
+        <w:t xml:space="preserve"> </w:t>
+      </w:r>
+      <w:r>
+        <w:rPr>
+          <w:rStyle w:val="StringTok"/>
+        </w:rPr>
+        <w:t xml:space="preserve">"publication_id"</w:t>
+      </w:r>
+      <w:r>
+        <w:rPr>
+          <w:rStyle w:val="NormalTok"/>
+        </w:rPr>
+        <w:t xml:space="preserve">, </w:t>
+      </w:r>
+      <w:r>
+        <w:rPr>
+          <w:rStyle w:val="CommentTok"/>
+        </w:rPr>
+        <w:t xml:space="preserve"># You can use any variable name from TED, no need to specify its table</w:t>
+      </w:r>
+      <w:r>
+        <w:br/>
+      </w:r>
+      <w:r>
+        <w:rPr>
+          <w:rStyle w:val="NormalTok"/>
+        </w:rPr>
+        <w:t xml:space="preserve">    </w:t>
+      </w:r>
+      <w:r>
+        <w:rPr>
+          <w:rStyle w:val="AttributeTok"/>
+        </w:rPr>
+        <w:t xml:space="preserve">operator =</w:t>
+      </w:r>
+      <w:r>
+        <w:rPr>
+          <w:rStyle w:val="NormalTok"/>
+        </w:rPr>
+        <w:t xml:space="preserve"> </w:t>
+      </w:r>
+      <w:r>
+        <w:rPr>
+          <w:rStyle w:val="StringTok"/>
+        </w:rPr>
+        <w:t xml:space="preserve">"greater"</w:t>
+      </w:r>
+      <w:r>
+        <w:rPr>
+          <w:rStyle w:val="NormalTok"/>
+        </w:rPr>
+        <w:t xml:space="preserve">,</w:t>
+      </w:r>
+      <w:r>
+        <w:br/>
+      </w:r>
+      <w:r>
+        <w:rPr>
+          <w:rStyle w:val="NormalTok"/>
+        </w:rPr>
+        <w:t xml:space="preserve">    </w:t>
+      </w:r>
+      <w:r>
+        <w:rPr>
+          <w:rStyle w:val="AttributeTok"/>
+        </w:rPr>
+        <w:t xml:space="preserve">values =</w:t>
+      </w:r>
+      <w:r>
+        <w:rPr>
+          <w:rStyle w:val="NormalTok"/>
+        </w:rPr>
+        <w:t xml:space="preserve"> </w:t>
+      </w:r>
+      <w:r>
+        <w:rPr>
+          <w:rStyle w:val="DecValTok"/>
+        </w:rPr>
+        <w:t xml:space="preserve">0</w:t>
+      </w:r>
+      <w:r>
+        <w:br/>
+      </w:r>
+      <w:r>
+        <w:rPr>
+          <w:rStyle w:val="NormalTok"/>
+        </w:rPr>
+        <w:t xml:space="preserve">  ) </w:t>
+      </w:r>
+      <w:r>
+        <w:rPr>
+          <w:rStyle w:val="SpecialCharTok"/>
+        </w:rPr>
+        <w:t xml:space="preserve">%&gt;%</w:t>
+      </w:r>
+      <w:r>
+        <w:br/>
+      </w:r>
+      <w:r>
+        <w:rPr>
+          <w:rStyle w:val="NormalTok"/>
+        </w:rPr>
         <w:t xml:space="preserve">  </w:t>
       </w:r>
       <w:r>
@@ -781,6 +1162,177 @@
         <w:rPr>
           <w:rStyle w:val="NormalTok"/>
         </w:rPr>
+        <w:t xml:space="preserve">(  </w:t>
+      </w:r>
+      <w:r>
+        <w:rPr>
+          <w:rStyle w:val="CommentTok"/>
+        </w:rPr>
+        <w:t xml:space="preserve"># You can chain together multiple arguments</w:t>
+      </w:r>
+      <w:r>
+        <w:br/>
+      </w:r>
+      <w:r>
+        <w:rPr>
+          <w:rStyle w:val="NormalTok"/>
+        </w:rPr>
+        <w:t xml:space="preserve">    </w:t>
+      </w:r>
+      <w:r>
+        <w:rPr>
+          <w:rStyle w:val="AttributeTok"/>
+        </w:rPr>
+        <w:t xml:space="preserve">conn =</w:t>
+      </w:r>
+      <w:r>
+        <w:rPr>
+          <w:rStyle w:val="NormalTok"/>
+        </w:rPr>
+        <w:t xml:space="preserve"> conn,</w:t>
+      </w:r>
+      <w:r>
+        <w:br/>
+      </w:r>
+      <w:r>
+        <w:rPr>
+          <w:rStyle w:val="NormalTok"/>
+        </w:rPr>
+        <w:t xml:space="preserve">    </w:t>
+      </w:r>
+      <w:r>
+        <w:rPr>
+          <w:rStyle w:val="AttributeTok"/>
+        </w:rPr>
+        <w:t xml:space="preserve">variable =</w:t>
+      </w:r>
+      <w:r>
+        <w:rPr>
+          <w:rStyle w:val="NormalTok"/>
+        </w:rPr>
+        <w:t xml:space="preserve"> </w:t>
+      </w:r>
+      <w:r>
+        <w:rPr>
+          <w:rStyle w:val="StringTok"/>
+        </w:rPr>
+        <w:t xml:space="preserve">"phase"</w:t>
+      </w:r>
+      <w:r>
+        <w:rPr>
+          <w:rStyle w:val="NormalTok"/>
+        </w:rPr>
+        <w:t xml:space="preserve">, </w:t>
+      </w:r>
+      <w:r>
+        <w:rPr>
+          <w:rStyle w:val="CommentTok"/>
+        </w:rPr>
+        <w:t xml:space="preserve"># You can use any variable name from TED, no need to specify its table</w:t>
+      </w:r>
+      <w:r>
+        <w:br/>
+      </w:r>
+      <w:r>
+        <w:rPr>
+          <w:rStyle w:val="NormalTok"/>
+        </w:rPr>
+        <w:t xml:space="preserve">    </w:t>
+      </w:r>
+      <w:r>
+        <w:rPr>
+          <w:rStyle w:val="AttributeTok"/>
+        </w:rPr>
+        <w:t xml:space="preserve">operator =</w:t>
+      </w:r>
+      <w:r>
+        <w:rPr>
+          <w:rStyle w:val="NormalTok"/>
+        </w:rPr>
+        <w:t xml:space="preserve"> </w:t>
+      </w:r>
+      <w:r>
+        <w:rPr>
+          <w:rStyle w:val="StringTok"/>
+        </w:rPr>
+        <w:t xml:space="preserve">"equal"</w:t>
+      </w:r>
+      <w:r>
+        <w:rPr>
+          <w:rStyle w:val="NormalTok"/>
+        </w:rPr>
+        <w:t xml:space="preserve">,</w:t>
+      </w:r>
+      <w:r>
+        <w:br/>
+      </w:r>
+      <w:r>
+        <w:rPr>
+          <w:rStyle w:val="NormalTok"/>
+        </w:rPr>
+        <w:t xml:space="preserve">    </w:t>
+      </w:r>
+      <w:r>
+        <w:rPr>
+          <w:rStyle w:val="AttributeTok"/>
+        </w:rPr>
+        <w:t xml:space="preserve">values =</w:t>
+      </w:r>
+      <w:r>
+        <w:rPr>
+          <w:rStyle w:val="NormalTok"/>
+        </w:rPr>
+        <w:t xml:space="preserve"> </w:t>
+      </w:r>
+      <w:r>
+        <w:rPr>
+          <w:rStyle w:val="StringTok"/>
+        </w:rPr>
+        <w:t xml:space="preserve">"test"</w:t>
+      </w:r>
+      <w:r>
+        <w:br/>
+      </w:r>
+      <w:r>
+        <w:rPr>
+          <w:rStyle w:val="NormalTok"/>
+        </w:rPr>
+        <w:t xml:space="preserve">  )</w:t>
+      </w:r>
+      <w:r>
+        <w:br/>
+      </w:r>
+      <w:r>
+        <w:br/>
+      </w:r>
+      <w:r>
+        <w:rPr>
+          <w:rStyle w:val="NormalTok"/>
+        </w:rPr>
+        <w:t xml:space="preserve">procedure_results </w:t>
+      </w:r>
+      <w:r>
+        <w:rPr>
+          <w:rStyle w:val="OtherTok"/>
+        </w:rPr>
+        <w:t xml:space="preserve">&lt;-</w:t>
+      </w:r>
+      <w:r>
+        <w:rPr>
+          <w:rStyle w:val="NormalTok"/>
+        </w:rPr>
+        <w:t xml:space="preserve"> </w:t>
+      </w:r>
+      <w:r>
+        <w:rPr>
+          <w:rStyle w:val="FunctionTok"/>
+        </w:rPr>
+        <w:t xml:space="preserve">query_db</w:t>
+      </w:r>
+      <w:r>
+        <w:rPr>
+          <w:rStyle w:val="NormalTok"/>
+        </w:rPr>
         <w:t xml:space="preserve">(</w:t>
       </w:r>
       <w:r>
@@ -790,7 +1342,19 @@
         <w:rPr>
           <w:rStyle w:val="NormalTok"/>
         </w:rPr>
-        <w:t xml:space="preserve">    conn,</w:t>
+        <w:t xml:space="preserve">  </w:t>
+      </w:r>
+      <w:r>
+        <w:rPr>
+          <w:rStyle w:val="AttributeTok"/>
+        </w:rPr>
+        <w:t xml:space="preserve">conn =</w:t>
+      </w:r>
+      <w:r>
+        <w:rPr>
+          <w:rStyle w:val="NormalTok"/>
+        </w:rPr>
+        <w:t xml:space="preserve"> conn,</w:t>
       </w:r>
       <w:r>
         <w:br/>
@@ -799,19 +1363,82 @@
         <w:rPr>
           <w:rStyle w:val="NormalTok"/>
         </w:rPr>
-        <w:t xml:space="preserve">    </w:t>
+        <w:t xml:space="preserve">  </w:t>
+      </w:r>
+      <w:r>
+        <w:rPr>
+          <w:rStyle w:val="AttributeTok"/>
+        </w:rPr>
+        <w:t xml:space="preserve">arguments =</w:t>
+      </w:r>
+      <w:r>
+        <w:rPr>
+          <w:rStyle w:val="NormalTok"/>
+        </w:rPr>
+        <w:t xml:space="preserve"> arguments,</w:t>
+      </w:r>
+      <w:r>
+        <w:br/>
+      </w:r>
+      <w:r>
+        <w:rPr>
+          <w:rStyle w:val="NormalTok"/>
+        </w:rPr>
+        <w:t xml:space="preserve">  </w:t>
+      </w:r>
+      <w:r>
+        <w:rPr>
+          <w:rStyle w:val="AttributeTok"/>
+        </w:rPr>
+        <w:t xml:space="preserve">target_vars =</w:t>
+      </w:r>
+      <w:r>
+        <w:rPr>
+          <w:rStyle w:val="NormalTok"/>
+        </w:rPr>
+        <w:t xml:space="preserve"> </w:t>
+      </w:r>
+      <w:r>
+        <w:rPr>
+          <w:rStyle w:val="FunctionTok"/>
+        </w:rPr>
+        <w:t xml:space="preserve">c</w:t>
+      </w:r>
+      <w:r>
+        <w:rPr>
+          <w:rStyle w:val="NormalTok"/>
+        </w:rPr>
+        <w:t xml:space="preserve">(</w:t>
       </w:r>
       <w:r>
         <w:rPr>
           <w:rStyle w:val="StringTok"/>
         </w:rPr>
-        <w:t xml:space="preserve">"n_participants"</w:t>
+        <w:t xml:space="preserve">"default"</w:t>
       </w:r>
       <w:r>
         <w:rPr>
           <w:rStyle w:val="NormalTok"/>
         </w:rPr>
-        <w:t xml:space="preserve">,</w:t>
+        <w:t xml:space="preserve">, </w:t>
+      </w:r>
+      <w:r>
+        <w:rPr>
+          <w:rStyle w:val="StringTok"/>
+        </w:rPr>
+        <w:t xml:space="preserve">"publication_id"</w:t>
+      </w:r>
+      <w:r>
+        <w:rPr>
+          <w:rStyle w:val="NormalTok"/>
+        </w:rPr>
+        <w:t xml:space="preserve">), </w:t>
+      </w:r>
+      <w:r>
+        <w:rPr>
+          <w:rStyle w:val="CommentTok"/>
+        </w:rPr>
+        <w:t xml:space="preserve"># "default" will automatically return all vars in "target_table"</w:t>
       </w:r>
       <w:r>
         <w:br/>
@@ -820,34 +1447,70 @@
         <w:rPr>
           <w:rStyle w:val="NormalTok"/>
         </w:rPr>
-        <w:t xml:space="preserve">    </w:t>
+        <w:t xml:space="preserve">  </w:t>
+      </w:r>
+      <w:r>
+        <w:rPr>
+          <w:rStyle w:val="AttributeTok"/>
+        </w:rPr>
+        <w:t xml:space="preserve">target_table =</w:t>
+      </w:r>
+      <w:r>
+        <w:rPr>
+          <w:rStyle w:val="NormalTok"/>
+        </w:rPr>
+        <w:t xml:space="preserve"> </w:t>
       </w:r>
       <w:r>
         <w:rPr>
           <w:rStyle w:val="StringTok"/>
         </w:rPr>
-        <w:t xml:space="preserve">"greater"</w:t>
+        <w:t xml:space="preserve">"procedure_table"</w:t>
+      </w:r>
+      <w:r>
+        <w:br/>
       </w:r>
       <w:r>
         <w:rPr>
           <w:rStyle w:val="NormalTok"/>
         </w:rPr>
-        <w:t xml:space="preserve">,</w:t>
+        <w:t xml:space="preserve">)</w:t>
       </w:r>
       <w:r>
         <w:br/>
       </w:r>
       <w:r>
+        <w:br/>
+      </w:r>
+      <w:r>
         <w:rPr>
           <w:rStyle w:val="NormalTok"/>
         </w:rPr>
-        <w:t xml:space="preserve">    </w:t>
-      </w:r>
-      <w:r>
-        <w:rPr>
-          <w:rStyle w:val="DecValTok"/>
-        </w:rPr>
-        <w:t xml:space="preserve">200</w:t>
+        <w:t xml:space="preserve">trial_results </w:t>
+      </w:r>
+      <w:r>
+        <w:rPr>
+          <w:rStyle w:val="OtherTok"/>
+        </w:rPr>
+        <w:t xml:space="preserve">&lt;-</w:t>
+      </w:r>
+      <w:r>
+        <w:rPr>
+          <w:rStyle w:val="NormalTok"/>
+        </w:rPr>
+        <w:t xml:space="preserve"> </w:t>
+      </w:r>
+      <w:r>
+        <w:rPr>
+          <w:rStyle w:val="FunctionTok"/>
+        </w:rPr>
+        <w:t xml:space="preserve">query_db</w:t>
+      </w:r>
+      <w:r>
+        <w:rPr>
+          <w:rStyle w:val="NormalTok"/>
+        </w:rPr>
+        <w:t xml:space="preserve">(</w:t>
       </w:r>
       <w:r>
         <w:br/>
@@ -856,19 +1519,19 @@
         <w:rPr>
           <w:rStyle w:val="NormalTok"/>
         </w:rPr>
-        <w:t xml:space="preserve">  ) </w:t>
-      </w:r>
-      <w:r>
-        <w:rPr>
-          <w:rStyle w:val="SpecialCharTok"/>
-        </w:rPr>
-        <w:t xml:space="preserve">%&gt;%</w:t>
+        <w:t xml:space="preserve">  </w:t>
+      </w:r>
+      <w:r>
+        <w:rPr>
+          <w:rStyle w:val="AttributeTok"/>
+        </w:rPr>
+        <w:t xml:space="preserve">conn =</w:t>
       </w:r>
       <w:r>
         <w:rPr>
           <w:rStyle w:val="NormalTok"/>
         </w:rPr>
-        <w:t xml:space="preserve"> </w:t>
+        <w:t xml:space="preserve"> conn,</w:t>
       </w:r>
       <w:r>
         <w:br/>
@@ -881,9 +1544,42 @@
       </w:r>
       <w:r>
         <w:rPr>
+          <w:rStyle w:val="AttributeTok"/>
+        </w:rPr>
+        <w:t xml:space="preserve">arguments =</w:t>
+      </w:r>
+      <w:r>
+        <w:rPr>
+          <w:rStyle w:val="NormalTok"/>
+        </w:rPr>
+        <w:t xml:space="preserve"> arguments,</w:t>
+      </w:r>
+      <w:r>
+        <w:br/>
+      </w:r>
+      <w:r>
+        <w:rPr>
+          <w:rStyle w:val="NormalTok"/>
+        </w:rPr>
+        <w:t xml:space="preserve">  </w:t>
+      </w:r>
+      <w:r>
+        <w:rPr>
+          <w:rStyle w:val="AttributeTok"/>
+        </w:rPr>
+        <w:t xml:space="preserve">target_vars =</w:t>
+      </w:r>
+      <w:r>
+        <w:rPr>
+          <w:rStyle w:val="NormalTok"/>
+        </w:rPr>
+        <w:t xml:space="preserve"> </w:t>
+      </w:r>
+      <w:r>
+        <w:rPr>
           <w:rStyle w:val="FunctionTok"/>
         </w:rPr>
-        <w:t xml:space="preserve">add_argument</w:t>
+        <w:t xml:space="preserve">c</w:t>
       </w:r>
       <w:r>
         <w:rPr>
@@ -892,199 +1588,61 @@
         <w:t xml:space="preserve">(</w:t>
       </w:r>
       <w:r>
+        <w:rPr>
+          <w:rStyle w:val="StringTok"/>
+        </w:rPr>
+        <w:t xml:space="preserve">"default"</w:t>
+      </w:r>
+      <w:r>
+        <w:rPr>
+          <w:rStyle w:val="NormalTok"/>
+        </w:rPr>
+        <w:t xml:space="preserve">, </w:t>
+      </w:r>
+      <w:r>
+        <w:rPr>
+          <w:rStyle w:val="StringTok"/>
+        </w:rPr>
+        <w:t xml:space="preserve">"phase"</w:t>
+      </w:r>
+      <w:r>
+        <w:rPr>
+          <w:rStyle w:val="NormalTok"/>
+        </w:rPr>
+        <w:t xml:space="preserve">), </w:t>
+      </w:r>
+      <w:r>
+        <w:rPr>
+          <w:rStyle w:val="CommentTok"/>
+        </w:rPr>
+        <w:t xml:space="preserve"># You can add any variable from any table to be added to the result</w:t>
+      </w:r>
+      <w:r>
         <w:br/>
       </w:r>
       <w:r>
         <w:rPr>
           <w:rStyle w:val="NormalTok"/>
         </w:rPr>
-        <w:t xml:space="preserve">    conn,</w:t>
-      </w:r>
-      <w:r>
-        <w:br/>
+        <w:t xml:space="preserve">  </w:t>
+      </w:r>
+      <w:r>
+        <w:rPr>
+          <w:rStyle w:val="AttributeTok"/>
+        </w:rPr>
+        <w:t xml:space="preserve">target_table =</w:t>
       </w:r>
       <w:r>
         <w:rPr>
           <w:rStyle w:val="NormalTok"/>
         </w:rPr>
-        <w:t xml:space="preserve">    </w:t>
+        <w:t xml:space="preserve"> </w:t>
       </w:r>
       <w:r>
         <w:rPr>
           <w:rStyle w:val="StringTok"/>
         </w:rPr>
-        <w:t xml:space="preserve">"phase"</w:t>
-      </w:r>
-      <w:r>
-        <w:rPr>
-          <w:rStyle w:val="NormalTok"/>
-        </w:rPr>
-        <w:t xml:space="preserve">,</w:t>
-      </w:r>
-      <w:r>
-        <w:br/>
-      </w:r>
-      <w:r>
-        <w:rPr>
-          <w:rStyle w:val="NormalTok"/>
-        </w:rPr>
-        <w:t xml:space="preserve">    </w:t>
-      </w:r>
-      <w:r>
-        <w:rPr>
-          <w:rStyle w:val="StringTok"/>
-        </w:rPr>
-        <w:t xml:space="preserve">"equal"</w:t>
-      </w:r>
-      <w:r>
-        <w:rPr>
-          <w:rStyle w:val="NormalTok"/>
-        </w:rPr>
-        <w:t xml:space="preserve">,</w:t>
-      </w:r>
-      <w:r>
-        <w:br/>
-      </w:r>
-      <w:r>
-        <w:rPr>
-          <w:rStyle w:val="NormalTok"/>
-        </w:rPr>
-        <w:t xml:space="preserve">    </w:t>
-      </w:r>
-      <w:r>
-        <w:rPr>
-          <w:rStyle w:val="StringTok"/>
-        </w:rPr>
-        <w:t xml:space="preserve">"test"</w:t>
-      </w:r>
-      <w:r>
-        <w:br/>
-      </w:r>
-      <w:r>
-        <w:rPr>
-          <w:rStyle w:val="NormalTok"/>
-        </w:rPr>
-        <w:t xml:space="preserve">  )</w:t>
-      </w:r>
-      <w:r>
-        <w:br/>
-      </w:r>
-      <w:r>
-        <w:br/>
-      </w:r>
-      <w:r>
-        <w:rPr>
-          <w:rStyle w:val="NormalTok"/>
-        </w:rPr>
-        <w:t xml:space="preserve">results </w:t>
-      </w:r>
-      <w:r>
-        <w:rPr>
-          <w:rStyle w:val="OtherTok"/>
-        </w:rPr>
-        <w:t xml:space="preserve">&lt;-</w:t>
-      </w:r>
-      <w:r>
-        <w:rPr>
-          <w:rStyle w:val="NormalTok"/>
-        </w:rPr>
-        <w:t xml:space="preserve"> </w:t>
-      </w:r>
-      <w:r>
-        <w:rPr>
-          <w:rStyle w:val="FunctionTok"/>
-        </w:rPr>
-        <w:t xml:space="preserve">query_db</w:t>
-      </w:r>
-      <w:r>
-        <w:rPr>
-          <w:rStyle w:val="NormalTok"/>
-        </w:rPr>
-        <w:t xml:space="preserve">(</w:t>
-      </w:r>
-      <w:r>
-        <w:br/>
-      </w:r>
-      <w:r>
-        <w:rPr>
-          <w:rStyle w:val="NormalTok"/>
-        </w:rPr>
-        <w:t xml:space="preserve">  conn, </w:t>
-      </w:r>
-      <w:r>
-        <w:br/>
-      </w:r>
-      <w:r>
-        <w:rPr>
-          <w:rStyle w:val="NormalTok"/>
-        </w:rPr>
-        <w:t xml:space="preserve">  arguments,</w:t>
-      </w:r>
-      <w:r>
-        <w:br/>
-      </w:r>
-      <w:r>
-        <w:rPr>
-          <w:rStyle w:val="NormalTok"/>
-        </w:rPr>
-        <w:t xml:space="preserve">  </w:t>
-      </w:r>
-      <w:r>
-        <w:rPr>
-          <w:rStyle w:val="AttributeTok"/>
-        </w:rPr>
-        <w:t xml:space="preserve">target_vars =</w:t>
-      </w:r>
-      <w:r>
-        <w:rPr>
-          <w:rStyle w:val="NormalTok"/>
-        </w:rPr>
-        <w:t xml:space="preserve"> </w:t>
-      </w:r>
-      <w:r>
-        <w:rPr>
-          <w:rStyle w:val="StringTok"/>
-        </w:rPr>
-        <w:t xml:space="preserve">"default"</w:t>
-      </w:r>
-      <w:r>
-        <w:rPr>
-          <w:rStyle w:val="NormalTok"/>
-        </w:rPr>
-        <w:t xml:space="preserve">, </w:t>
-      </w:r>
-      <w:r>
-        <w:rPr>
-          <w:rStyle w:val="CommentTok"/>
-        </w:rPr>
-        <w:t xml:space="preserve"># Returns all variables in target_table</w:t>
-      </w:r>
-      <w:r>
-        <w:br/>
-      </w:r>
-      <w:r>
-        <w:rPr>
-          <w:rStyle w:val="NormalTok"/>
-        </w:rPr>
-        <w:t xml:space="preserve">  </w:t>
-      </w:r>
-      <w:r>
-        <w:rPr>
-          <w:rStyle w:val="AttributeTok"/>
-        </w:rPr>
-        <w:t xml:space="preserve">target_table =</w:t>
-      </w:r>
-      <w:r>
-        <w:rPr>
-          <w:rStyle w:val="NormalTok"/>
-        </w:rPr>
-        <w:t xml:space="preserve"> </w:t>
-      </w:r>
-      <w:r>
-        <w:rPr>
-          <w:rStyle w:val="StringTok"/>
-        </w:rPr>
-        <w:t xml:space="preserve">"observation table"</w:t>
+        <w:t xml:space="preserve">"observation_table"</w:t>
       </w:r>
       <w:r>
         <w:br/>
@@ -6764,7 +7322,17 @@
         <w:pStyle w:val="Textkrper"/>
       </w:pPr>
       <w:r>
-        <w:t xml:space="preserve">Thus, the experiment identifier (procedure_id) uniquely captures both the study context and its specific experimental conditions. This modeling approach allows us to estimate the variance in the truth effect at three levels simultaneously: (1) variance due to diverse statements (statement level), (2) variance due to individual differences (subject level), and (3) variance due to common experimental manipulations and study settings (experiment level).</w:t>
+        <w:t xml:space="preserve">Thus, the experiment identifier (</w:t>
+      </w:r>
+      <w:r>
+        <w:rPr>
+          <w:iCs/>
+          <w:i/>
+        </w:rPr>
+        <w:t xml:space="preserve">procedure_id</w:t>
+      </w:r>
+      <w:r>
+        <w:t xml:space="preserve">) uniquely captures both the study context and its specific experimental conditions. This modeling approach allows us to estimate the variance in the truth effect at three levels simultaneously: (1) variance due to diverse statements (statement level), (2) variance due to individual differences (subject level), and (3) variance due to common experimental manipulations and study settings (experiment level).</w:t>
       </w:r>
     </w:p>
     <w:p>
@@ -10584,7 +11152,7 @@
         <w:pStyle w:val="FirstParagraph"/>
       </w:pPr>
       <w:r>
-        <w:t xml:space="preserve">In this paper, we introduce the Truth Effect Database (TED), a large-scale, open-access repository of trial-level data on truth judgments. TED is designed to support cumulative, reproducible research on the illusory truth effect (ITE) by standardizing and centralizing data from a wide range of studies. It currently aggregates data from 56 studies in 27 publications, spanning 12,002 participants and 778,741 trials, accounting for a wide range of dispositional and contextual variables – including experimental instructions, task during initial exposure, number of repetitions, and length of the retention interval. With its growing size, TED provides a critical resource for investigating how repetition shapes belief formation – a process of increasing relevance in the digital age, where repeated exposure to false or misleading information is pervasive.</w:t>
+        <w:t xml:space="preserve">In this paper, we introduce the Truth Effect Database (TED), a large-scale, open-access repository of trial-level data on truth judgments. TED is designed to support cumulative, reproducible research on the illusory truth effect (ITE) by standardizing and centralizing data from a wide range of studies. It currently aggregates data from 59 studies in 29 publications, spanning 12,242 participants and 808,231 trials, accounting for a wide range of dispositional and contextual variables – including experimental instructions, task during initial exposure, number of repetitions, and length of the retention interval. With its growing size, TED provides a critical resource for investigating how repetition shapes belief formation – a process of increasing relevance in the digital age, where repeated exposure to false or misleading information is pervasive.</w:t>
       </w:r>
     </w:p>
     <w:p>
@@ -10871,11 +11439,9 @@
           <w:t xml:space="preserve">https://doi.org/10.1002/bdm.3960020203</w:t>
         </w:r>
       </w:hyperlink>
-    </w:p>
-    <w:p>
-      <w:pPr>
-        <w:pStyle w:val="Textkrper"/>
-      </w:pPr>
+      <w:r>
+        <w:t xml:space="preserve"> </w:t>
+      </w:r>
       <w:r>
         <w:t xml:space="preserve">Aust, F., &amp; Barth, M. (2022). papaja: Prepare reproducible APA journal articles with R Markdown.</w:t>
       </w:r>
@@ -10907,27 +11473,21 @@
           <w:t xml:space="preserve">https://doi.org/10.1177/09567976221078527</w:t>
         </w:r>
       </w:hyperlink>
-    </w:p>
-    <w:p>
-      <w:pPr>
-        <w:pStyle w:val="Textkrper"/>
-      </w:pPr>
+      <w:r>
+        <w:t xml:space="preserve"> </w:t>
+      </w:r>
       <w:r>
         <w:t xml:space="preserve">Béna, J., Carreras, O., Terrier, P. (2019). Attention division and the truth effect: A case of moderation by source credibility manipulation. Unpublished.</w:t>
       </w:r>
-    </w:p>
-    <w:p>
-      <w:pPr>
-        <w:pStyle w:val="Textkrper"/>
-      </w:pPr>
+      <w:r>
+        <w:t xml:space="preserve"> </w:t>
+      </w:r>
       <w:r>
         <w:t xml:space="preserve">Béna, J., Carreras, O., Terrier, P. (2020). Does delay between exposure and truth judgement decrease the truth effect through a recollection impairment? A Remember/Know study”. Unpublished data</w:t>
       </w:r>
-    </w:p>
-    <w:p>
-      <w:pPr>
-        <w:pStyle w:val="Textkrper"/>
-      </w:pPr>
+      <w:r>
+        <w:t xml:space="preserve"> </w:t>
+      </w:r>
       <w:r>
         <w:t xml:space="preserve">Boehm, L. E. (1994). The validity effect: A search for mediating variables. Personality and Social Psychology Bulletin, 20(3), 285–293.</w:t>
       </w:r>
@@ -10942,11 +11502,9 @@
           <w:t xml:space="preserve">https://doi.org/10.1177/0146167294203006</w:t>
         </w:r>
       </w:hyperlink>
-    </w:p>
-    <w:p>
-      <w:pPr>
-        <w:pStyle w:val="Textkrper"/>
-      </w:pPr>
+      <w:r>
+        <w:t xml:space="preserve"> </w:t>
+      </w:r>
       <w:r>
         <w:t xml:space="preserve">Brashier, N. M., Eliseev, E. D., &amp; Marsh, E. J. (2020). An initial accuracy focus prevents illusory truth. Cognition, 194, 104054.</w:t>
       </w:r>
@@ -10961,11 +11519,9 @@
           <w:t xml:space="preserve">https://doi.org/10.1016/j.cognition.2019.104054</w:t>
         </w:r>
       </w:hyperlink>
-    </w:p>
-    <w:p>
-      <w:pPr>
-        <w:pStyle w:val="Textkrper"/>
-      </w:pPr>
+      <w:r>
+        <w:t xml:space="preserve"> </w:t>
+      </w:r>
       <w:r>
         <w:t xml:space="preserve">Bürkner, P.-C. (2017). brms: An R package for Bayesian multilevel models using Stan. Journal of Statistical Software, 80(1), 1–28.</w:t>
       </w:r>
@@ -10980,11 +11536,9 @@
           <w:t xml:space="preserve">https://doi.org/10.18637/jss.v080.i01</w:t>
         </w:r>
       </w:hyperlink>
-    </w:p>
-    <w:p>
-      <w:pPr>
-        <w:pStyle w:val="Textkrper"/>
-      </w:pPr>
+      <w:r>
+        <w:t xml:space="preserve"> </w:t>
+      </w:r>
       <w:r>
         <w:t xml:space="preserve">Bürkner, P.-C. (2018). Advanced Bayesian multilevel modeling with the R package brms. The R Journal, 10(1), 395–411.</w:t>
       </w:r>
@@ -10999,11 +11553,9 @@
           <w:t xml:space="preserve">https://doi.org/10.32614/RJ-2018-017</w:t>
         </w:r>
       </w:hyperlink>
-    </w:p>
-    <w:p>
-      <w:pPr>
-        <w:pStyle w:val="Textkrper"/>
-      </w:pPr>
+      <w:r>
+        <w:t xml:space="preserve"> </w:t>
+      </w:r>
       <w:r>
         <w:t xml:space="preserve">Bürkner, P.-C. (2021). Bayesian item response modeling in R with brms and Stan. Journal of Statistical Software, 100(5), 1–54.</w:t>
       </w:r>
@@ -11018,11 +11570,9 @@
           <w:t xml:space="preserve">https://doi.org/10.18637/jss.v100.i05</w:t>
         </w:r>
       </w:hyperlink>
-    </w:p>
-    <w:p>
-      <w:pPr>
-        <w:pStyle w:val="Textkrper"/>
-      </w:pPr>
+      <w:r>
+        <w:t xml:space="preserve"> </w:t>
+      </w:r>
       <w:r>
         <w:t xml:space="preserve">Calio, F., Nadarevic, L., &amp; Musch, J. (2020). How explicit warnings reduce the truth effect: A multinomial modeling approach. Acta Psychologica, 211, 103185.</w:t>
       </w:r>
@@ -11037,11 +11587,9 @@
           <w:t xml:space="preserve">https://doi.org/10.1016/j.actpsy.2020.103185</w:t>
         </w:r>
       </w:hyperlink>
-    </w:p>
-    <w:p>
-      <w:pPr>
-        <w:pStyle w:val="Textkrper"/>
-      </w:pPr>
+      <w:r>
+        <w:t xml:space="preserve"> </w:t>
+      </w:r>
       <w:r>
         <w:t xml:space="preserve">Corneille, O., Mierop, A., &amp; Unkelbach, C. (2020). Repetition increases both the perceived truth and fakeness of information: An ecological account. Cognition, 205, 104470.</w:t>
       </w:r>
@@ -11056,11 +11604,9 @@
           <w:t xml:space="preserve">https://doi.org/10.1016/j.cognition.2020.104470</w:t>
         </w:r>
       </w:hyperlink>
-    </w:p>
-    <w:p>
-      <w:pPr>
-        <w:pStyle w:val="Textkrper"/>
-      </w:pPr>
+      <w:r>
+        <w:t xml:space="preserve"> </w:t>
+      </w:r>
       <w:r>
         <w:t xml:space="preserve">Crüwell, S., Apthorp, D., Baker, B. J., Colling, L., Elson, M., Geiger, S. J., Lobentanzer, S., Monéger, J., Patterson, A., Schwarzkopf, D. S., et al. (2023). What’s in a badge? A computational reproducibility investigation of the open data badge policy in one issue of Psychological Science. Psychological Science, 34(4), 512–522.</w:t>
       </w:r>
@@ -11075,11 +11621,9 @@
           <w:t xml:space="preserve">https://doi.org/10.1177/09567976221140828</w:t>
         </w:r>
       </w:hyperlink>
-    </w:p>
-    <w:p>
-      <w:pPr>
-        <w:pStyle w:val="Textkrper"/>
-      </w:pPr>
+      <w:r>
+        <w:t xml:space="preserve"> </w:t>
+      </w:r>
       <w:r>
         <w:t xml:space="preserve">Dechêne, A., Stahl, C., Hansen, J., &amp; Wänke, M. (2009). Mix me a list: Context moderates the truth effect and the mere-exposure effect. Journal of Experimental Social Psychology, 45(5), 1117–1122.</w:t>
       </w:r>
@@ -11094,11 +11638,9 @@
           <w:t xml:space="preserve">https://doi.org/10.1016/j.jesp.2009.06.019</w:t>
         </w:r>
       </w:hyperlink>
-    </w:p>
-    <w:p>
-      <w:pPr>
-        <w:pStyle w:val="Textkrper"/>
-      </w:pPr>
+      <w:r>
+        <w:t xml:space="preserve"> </w:t>
+      </w:r>
       <w:r>
         <w:t xml:space="preserve">Dechêne, A., Stahl, C., Hansen, J., &amp; Wänke, M. (2010). The truth about the truth: A meta-analytic review of the truth effect. Personality and Social Psychology Review, 14(2), 238–257.</w:t>
       </w:r>
@@ -11113,11 +11655,9 @@
           <w:t xml:space="preserve">https://doi.org/10.1177/1088868309352251</w:t>
         </w:r>
       </w:hyperlink>
-    </w:p>
-    <w:p>
-      <w:pPr>
-        <w:pStyle w:val="Textkrper"/>
-      </w:pPr>
+      <w:r>
+        <w:t xml:space="preserve"> </w:t>
+      </w:r>
       <w:r>
         <w:t xml:space="preserve">De Keersmaecker, J., Dunning, D., Pennycook, G., Rand, D. G., Sanchez, C., Unkelbach, C., &amp; Roets, A. (2020). Investigating the robustness of the illusory truth effect across individual differences in cognitive ability, need for cognitive closure, and cognitive style. Personality and Social Psychology Bulletin, 46(2), 204–215.</w:t>
       </w:r>
@@ -11132,11 +11672,9 @@
           <w:t xml:space="preserve">https://doi.org/10.1177/0146167219853844</w:t>
         </w:r>
       </w:hyperlink>
-    </w:p>
-    <w:p>
-      <w:pPr>
-        <w:pStyle w:val="Textkrper"/>
-      </w:pPr>
+      <w:r>
+        <w:t xml:space="preserve"> </w:t>
+      </w:r>
       <w:r>
         <w:t xml:space="preserve">De keersmaecker, J., Unkelbach, C., &amp; Roets, A. (2024). Truth-by-repetition across languages.. Journal of Applied Research in Memory and Cognition. Advance online publication.</w:t>
       </w:r>
@@ -11157,11 +11695,9 @@
       <w:r>
         <w:t xml:space="preserve">mac0000175</w:t>
       </w:r>
-    </w:p>
-    <w:p>
-      <w:pPr>
-        <w:pStyle w:val="Textkrper"/>
-      </w:pPr>
+      <w:r>
+        <w:t xml:space="preserve"> </w:t>
+      </w:r>
       <w:r>
         <w:t xml:space="preserve">De Keersmaecker, J., Wiernik, B. M., Roets, A., &amp; Unkelbach, C. (2025). Truth by repetition reliably differs between people over time.</w:t>
       </w:r>
@@ -11176,11 +11712,9 @@
           <w:t xml:space="preserve">https://doi.org/10.31234/osf.io/aeukr_v1</w:t>
         </w:r>
       </w:hyperlink>
-    </w:p>
-    <w:p>
-      <w:pPr>
-        <w:pStyle w:val="Textkrper"/>
-      </w:pPr>
+      <w:r>
+        <w:t xml:space="preserve"> </w:t>
+      </w:r>
       <w:r>
         <w:t xml:space="preserve">Deutsche Forschungsgemeinschaft. (2025, 3. April). Förderprogramm „Informationsinfrastrukturen für Forschungsdaten“.</w:t>
       </w:r>
@@ -11195,11 +11729,9 @@
           <w:t xml:space="preserve">https://www.dfg.de/de/foerderung/foerdermoeglichkeiten/programme/infrastruktur/lis/lis-foerderangebote/forschungsdaten</w:t>
         </w:r>
       </w:hyperlink>
-    </w:p>
-    <w:p>
-      <w:pPr>
-        <w:pStyle w:val="Textkrper"/>
-      </w:pPr>
+      <w:r>
+        <w:t xml:space="preserve"> </w:t>
+      </w:r>
       <w:r>
         <w:t xml:space="preserve">DiFonzo, N., Beckstead, J. W., Stupak, N., &amp; Walders, K. (2016). Validity judgments of rumors heard multiple times: The shape of the truth effect. Social Influence, 11(1), 22–39.</w:t>
       </w:r>
@@ -11214,11 +11746,9 @@
           <w:t xml:space="preserve">https://doi.org/10.1080/15534510.2015.1137224</w:t>
         </w:r>
       </w:hyperlink>
-    </w:p>
-    <w:p>
-      <w:pPr>
-        <w:pStyle w:val="Textkrper"/>
-      </w:pPr>
+      <w:r>
+        <w:t xml:space="preserve"> </w:t>
+      </w:r>
       <w:r>
         <w:t xml:space="preserve">Ecker, U., Lewandowsky, S., &amp; Chadwick, M. (2020). Can corrections spread misinformation to new audiences? Testing for the elusive familiarity backfire effect.</w:t>
       </w:r>
@@ -11233,11 +11763,9 @@
           <w:t xml:space="preserve">https://doi.org/10.31234/osf.io/qrm69</w:t>
         </w:r>
       </w:hyperlink>
-    </w:p>
-    <w:p>
-      <w:pPr>
-        <w:pStyle w:val="Textkrper"/>
-      </w:pPr>
+      <w:r>
+        <w:t xml:space="preserve"> </w:t>
+      </w:r>
       <w:r>
         <w:t xml:space="preserve">Fazio, L. K., Rand, D. G., &amp; Pennycook, G. (2019). Repetition increases perceived truth equally for plausible and implausible statements. Psychonomic Bulletin &amp; Review, 26(5), 1705-1710.</w:t>
       </w:r>
@@ -11252,11 +11780,9 @@
           <w:t xml:space="preserve">https://doi.org/10.3758/s13423-019-01651-4</w:t>
         </w:r>
       </w:hyperlink>
-    </w:p>
-    <w:p>
-      <w:pPr>
-        <w:pStyle w:val="Textkrper"/>
-      </w:pPr>
+      <w:r>
+        <w:t xml:space="preserve"> </w:t>
+      </w:r>
       <w:r>
         <w:t xml:space="preserve">Foster, E. D., &amp; Deardorff, A. (2017). Open Science Framework (OSF). Journal of the Medical Library Association, 105(2).</w:t>
       </w:r>
@@ -11271,11 +11797,9 @@
           <w:t xml:space="preserve">https://doi.org/10.5195/jmla.2017.88</w:t>
         </w:r>
       </w:hyperlink>
-    </w:p>
-    <w:p>
-      <w:pPr>
-        <w:pStyle w:val="Textkrper"/>
-      </w:pPr>
+      <w:r>
+        <w:t xml:space="preserve"> </w:t>
+      </w:r>
       <w:r>
         <w:t xml:space="preserve">Gorgolewski, K. J., Auer, T., Calhoun, V. D., Craddock, R. C., Das, S., Duff, E. P., Flandin, G., Ghosh, S. S., Glatard, T., Halchenko, Y. O., et al. (2016). The brain imaging data structure, a format for organizing and describing outputs of neuroimaging experiments. Scientific Data, 3(1), 1–9.</w:t>
       </w:r>
@@ -11290,11 +11814,9 @@
           <w:t xml:space="preserve">https://doi.org/10.1038/sdata.2016.44</w:t>
         </w:r>
       </w:hyperlink>
-    </w:p>
-    <w:p>
-      <w:pPr>
-        <w:pStyle w:val="Textkrper"/>
-      </w:pPr>
+      <w:r>
+        <w:t xml:space="preserve"> </w:t>
+      </w:r>
       <w:r>
         <w:t xml:space="preserve">Haaf, J. M., Hoffstadt, M., &amp; Lesche, S. (2025). Attentional control data collection: A resource for efficient data reuse. Behavior Research Methods, 57(8), 208.</w:t>
       </w:r>
@@ -11309,11 +11831,9 @@
           <w:t xml:space="preserve">https://doi.org/10.3758/s13428-025-02717-z</w:t>
         </w:r>
       </w:hyperlink>
-    </w:p>
-    <w:p>
-      <w:pPr>
-        <w:pStyle w:val="Textkrper"/>
-      </w:pPr>
+      <w:r>
+        <w:t xml:space="preserve"> </w:t>
+      </w:r>
       <w:r>
         <w:t xml:space="preserve">Hardwicke, T. E., Bohn, M., MacDonald, K., Hembacher, E., Nuijten, M. B., Peloquin, B. N., DeMayo, B. E., Long, B., Yoon, E. J., &amp; Frank, M. C. (2021). Analytic reproducibility in articles receiving open data badges at the journal Psychological Science: An observational study. Royal Society Open Science, 8(1), 201494.</w:t>
       </w:r>
@@ -11328,11 +11848,9 @@
           <w:t xml:space="preserve">https://doi.org/10.1098/rsos.201494</w:t>
         </w:r>
       </w:hyperlink>
-    </w:p>
-    <w:p>
-      <w:pPr>
-        <w:pStyle w:val="Textkrper"/>
-      </w:pPr>
+      <w:r>
+        <w:t xml:space="preserve"> </w:t>
+      </w:r>
       <w:r>
         <w:t xml:space="preserve">Hasher, L., Goldstein, D., &amp; Toppino, T. (1977). Frequency and the conference of referential validity. Journal of Verbal Learning and Verbal Behavior, 16(1), 107–112.</w:t>
       </w:r>
@@ -11347,11 +11865,9 @@
           <w:t xml:space="preserve">https://doi.org/10.1016/S0022-5371(77)80012-1</w:t>
         </w:r>
       </w:hyperlink>
-    </w:p>
-    <w:p>
-      <w:pPr>
-        <w:pStyle w:val="Textkrper"/>
-      </w:pPr>
+      <w:r>
+        <w:t xml:space="preserve"> </w:t>
+      </w:r>
       <w:r>
         <w:t xml:space="preserve">Hatzidaki, A., Santesteban, M., &amp; Navarrete, E. (2025). Illusory truth effect across languages and scripts. Psychonomic Bulletin &amp; Review, 32 (3), 1231–1239.</w:t>
       </w:r>
@@ -11366,11 +11882,9 @@
           <w:t xml:space="preserve">https://doi.org/10.3758/s13423-024-02596-z</w:t>
         </w:r>
       </w:hyperlink>
-    </w:p>
-    <w:p>
-      <w:pPr>
-        <w:pStyle w:val="Textkrper"/>
-      </w:pPr>
+      <w:r>
+        <w:t xml:space="preserve"> </w:t>
+      </w:r>
       <w:r>
         <w:t xml:space="preserve">Henderson, E. L., Simons, D. J., &amp; Barr, D. J. (2021). The trajectory of truth: A longitudinal study of the illusory truth effect. Journal of Cognition, 4 (1), 29.</w:t>
       </w:r>
@@ -11385,11 +11899,9 @@
           <w:t xml:space="preserve">https://doi.org/10.5334/joc.161</w:t>
         </w:r>
       </w:hyperlink>
-    </w:p>
-    <w:p>
-      <w:pPr>
-        <w:pStyle w:val="Textkrper"/>
-      </w:pPr>
+      <w:r>
+        <w:t xml:space="preserve"> </w:t>
+      </w:r>
       <w:r>
         <w:t xml:space="preserve">Henderson, E. L., Westwood, S. J., &amp; Simons, D. J. (2022). A reproducible systematic map of research on the illusory truth effect. Psychonomic Bulletin &amp; Review, 29(3), 1065–1088.</w:t>
       </w:r>
@@ -11404,19 +11916,15 @@
           <w:t xml:space="preserve">https://doi.org/10.3758/s13423-021-01995-w</w:t>
         </w:r>
       </w:hyperlink>
-    </w:p>
-    <w:p>
-      <w:pPr>
-        <w:pStyle w:val="Textkrper"/>
-      </w:pPr>
+      <w:r>
+        <w:t xml:space="preserve"> </w:t>
+      </w:r>
       <w:r>
         <w:t xml:space="preserve">Hipp, R. D. (2020). SQLite (Version 3.31.1).</w:t>
       </w:r>
-    </w:p>
-    <w:p>
-      <w:pPr>
-        <w:pStyle w:val="Textkrper"/>
-      </w:pPr>
+      <w:r>
+        <w:t xml:space="preserve"> </w:t>
+      </w:r>
       <w:r>
         <w:t xml:space="preserve">Ioannidis, J. P. (2005). Why most published research findings are false. PLoS Medicine, 2(8), e124.</w:t>
       </w:r>
@@ -11431,11 +11939,9 @@
           <w:t xml:space="preserve">https://doi.org/10.1371/journal.pmed.0020124</w:t>
         </w:r>
       </w:hyperlink>
-    </w:p>
-    <w:p>
-      <w:pPr>
-        <w:pStyle w:val="Textkrper"/>
-      </w:pPr>
+      <w:r>
+        <w:t xml:space="preserve"> </w:t>
+      </w:r>
       <w:r>
         <w:t xml:space="preserve">Jalbert, M., Newman, E., &amp; Schwarz, N. (2020). Only half of what i’ll tell you is true: Expecting to encounter falsehoods reduces illusory truth. Journal of Applied Research in Memory and Cognition, 9(4), 602-613.</w:t>
       </w:r>
@@ -11450,11 +11956,9 @@
           <w:t xml:space="preserve">https://doi.org/10.1016/j.jarmac.2020.08.010</w:t>
         </w:r>
       </w:hyperlink>
-    </w:p>
-    <w:p>
-      <w:pPr>
-        <w:pStyle w:val="Textkrper"/>
-      </w:pPr>
+      <w:r>
+        <w:t xml:space="preserve"> </w:t>
+      </w:r>
       <w:r>
         <w:t xml:space="preserve">Kim, C. (2002). The role of individual differences in general skepticism in the illusory truth effect [Doctoral dissertation, University of Cincinnati]. ProQuest.</w:t>
       </w:r>
@@ -11469,11 +11973,9 @@
           <w:t xml:space="preserve">https://search.proquest.com/docview/304789925</w:t>
         </w:r>
       </w:hyperlink>
-    </w:p>
-    <w:p>
-      <w:pPr>
-        <w:pStyle w:val="Textkrper"/>
-      </w:pPr>
+      <w:r>
+        <w:t xml:space="preserve"> </w:t>
+      </w:r>
       <w:r>
         <w:t xml:space="preserve">Lacassagne, D., Béna, J., &amp; Corneille, O. (2022). Is Earth a perfect square? Repetition increases the perceived truth of highly implausible statements. Cognition, 223, 105052.</w:t>
       </w:r>
@@ -11488,11 +11990,9 @@
           <w:t xml:space="preserve">https://doi.org/10.1016/j.cognition.2022.105052</w:t>
         </w:r>
       </w:hyperlink>
-    </w:p>
-    <w:p>
-      <w:pPr>
-        <w:pStyle w:val="Textkrper"/>
-      </w:pPr>
+      <w:r>
+        <w:t xml:space="preserve"> </w:t>
+      </w:r>
       <w:r>
         <w:t xml:space="preserve">Lesche, S. (2025). Acdcquery: Query the attentional control data collection.</w:t>
       </w:r>
@@ -11507,19 +12007,15 @@
           <w:t xml:space="preserve">https://github.com/SLesche/acdc-query</w:t>
         </w:r>
       </w:hyperlink>
-    </w:p>
-    <w:p>
-      <w:pPr>
-        <w:pStyle w:val="Textkrper"/>
-      </w:pPr>
+      <w:r>
+        <w:t xml:space="preserve"> </w:t>
+      </w:r>
       <w:r>
         <w:t xml:space="preserve">Lonsdorf, T. B., &amp; Ehlers, M. R. (2025, April 5). curated data collection (the FEAR BASE). Retrieved from osf.io/rkp3a</w:t>
       </w:r>
-    </w:p>
-    <w:p>
-      <w:pPr>
-        <w:pStyle w:val="Textkrper"/>
-      </w:pPr>
+      <w:r>
+        <w:t xml:space="preserve"> </w:t>
+      </w:r>
       <w:r>
         <w:t xml:space="preserve">Lorenzoni, A., Faccio, R., &amp; Navarrete, E. (2024). Does foreign-accented speech affect credibility? Evidence from the illusory-truth paradigm. Journal of Cognition, 7 (1), 26.</w:t>
       </w:r>
@@ -11534,11 +12030,9 @@
           <w:t xml:space="preserve">https://doi.org/10.5334/joc.353</w:t>
         </w:r>
       </w:hyperlink>
-    </w:p>
-    <w:p>
-      <w:pPr>
-        <w:pStyle w:val="Textkrper"/>
-      </w:pPr>
+      <w:r>
+        <w:t xml:space="preserve"> </w:t>
+      </w:r>
       <w:r>
         <w:t xml:space="preserve">Munafò, M. R., Nosek, B. A., Bishop, D. V., Button, K. S., Chambers, C. D., Percie du Sert, N., Simonsohn, U., Wagenmakers, E.-J., Ware, J. J., &amp; Ioannidis, J. P. (2017). A manifesto for reproducible science. Nature Human Behaviour, 1(1), 0021.</w:t>
       </w:r>
@@ -11553,11 +12047,9 @@
           <w:t xml:space="preserve">https://doi.org/10.1038/s41562-016-0021</w:t>
         </w:r>
       </w:hyperlink>
-    </w:p>
-    <w:p>
-      <w:pPr>
-        <w:pStyle w:val="Textkrper"/>
-      </w:pPr>
+      <w:r>
+        <w:t xml:space="preserve"> </w:t>
+      </w:r>
       <w:r>
         <w:t xml:space="preserve">Murray, S., Stanley, M., McPhetres, J., Pennycook, G., &amp; Seli, P. (2020).</w:t>
       </w:r>
@@ -11587,19 +12079,15 @@
           <w:t xml:space="preserve">https://doi.org/10.31234/osf.io/9evzc</w:t>
         </w:r>
       </w:hyperlink>
-    </w:p>
-    <w:p>
-      <w:pPr>
-        <w:pStyle w:val="Textkrper"/>
-      </w:pPr>
+      <w:r>
+        <w:t xml:space="preserve"> </w:t>
+      </w:r>
       <w:r>
         <w:t xml:space="preserve">Nadarevic, L. (2007). A failed replication of the truth effect. Unpublished raw data. doi: 10.17605/OSF.IO/FW2QE</w:t>
       </w:r>
-    </w:p>
-    <w:p>
-      <w:pPr>
-        <w:pStyle w:val="Textkrper"/>
-      </w:pPr>
+      <w:r>
+        <w:t xml:space="preserve"> </w:t>
+      </w:r>
       <w:r>
         <w:t xml:space="preserve">Nadarevic, L. (2010). Die Wahrheitsillusion</w:t>
       </w:r>
@@ -11617,27 +12105,21 @@
       <w:r>
         <w:t xml:space="preserve">. Berlin: Verlag Dr. Köster.</w:t>
       </w:r>
-    </w:p>
-    <w:p>
-      <w:pPr>
-        <w:pStyle w:val="Textkrper"/>
-      </w:pPr>
+      <w:r>
+        <w:t xml:space="preserve"> </w:t>
+      </w:r>
       <w:r>
         <w:t xml:space="preserve">Nadarevic, L. &amp; Rinnewitz, L. (2011). Judgment mode instructions do not moderate the truth effect. Unpublished raw data. doi: 10.17605/OSF.IO/3UAJ7</w:t>
       </w:r>
-    </w:p>
-    <w:p>
-      <w:pPr>
-        <w:pStyle w:val="Textkrper"/>
-      </w:pPr>
+      <w:r>
+        <w:t xml:space="preserve"> </w:t>
+      </w:r>
       <w:r>
         <w:t xml:space="preserve">Nadarevic L., Meckler D., &amp; Schmidt, A. (2012). An investigation of the truth effect and different personality traits. Unpublished raw data. doi: 10.17605/OSF.IO/6WV4Z</w:t>
       </w:r>
-    </w:p>
-    <w:p>
-      <w:pPr>
-        <w:pStyle w:val="Textkrper"/>
-      </w:pPr>
+      <w:r>
+        <w:t xml:space="preserve"> </w:t>
+      </w:r>
       <w:r>
         <w:t xml:space="preserve">Nadarevic, L., &amp; Erdfelder, E. (2014). Initial judgment task and delay of the final validity-rating task moderate the truth effect. Consciousness and cognition, 23, 74-84.</w:t>
       </w:r>
@@ -11652,11 +12134,9 @@
           <w:t xml:space="preserve">https://doi.org/10.1016/j.concog.2013.12.002</w:t>
         </w:r>
       </w:hyperlink>
-    </w:p>
-    <w:p>
-      <w:pPr>
-        <w:pStyle w:val="Textkrper"/>
-      </w:pPr>
+      <w:r>
+        <w:t xml:space="preserve"> </w:t>
+      </w:r>
       <w:r>
         <w:t xml:space="preserve">Nadarevic, L., &amp; Aßfalg, A. (2017). Unveiling the truth: Warnings reduce the repetition-based truth effect. Psychological Research, 81, 814-826.</w:t>
       </w:r>
@@ -11671,11 +12151,9 @@
           <w:t xml:space="preserve">https://doi.org/10.1007/s00426-016-0777-y</w:t>
         </w:r>
       </w:hyperlink>
-    </w:p>
-    <w:p>
-      <w:pPr>
-        <w:pStyle w:val="Textkrper"/>
-      </w:pPr>
+      <w:r>
+        <w:t xml:space="preserve"> </w:t>
+      </w:r>
       <w:r>
         <w:t xml:space="preserve">Nadarevic, L., Plier, S., Thielmann, I., &amp; Darancó, S. (2018). Foreign language reduces the longevity of the repetition-based truth effect. Acta psychologica, 191, 149-159.</w:t>
       </w:r>
@@ -11690,11 +12168,9 @@
           <w:t xml:space="preserve">https://doi.org/10.1016/j.actpsy.2018.08.019</w:t>
         </w:r>
       </w:hyperlink>
-    </w:p>
-    <w:p>
-      <w:pPr>
-        <w:pStyle w:val="Textkrper"/>
-      </w:pPr>
+      <w:r>
+        <w:t xml:space="preserve"> </w:t>
+      </w:r>
       <w:r>
         <w:t xml:space="preserve">Nadarevic, L., Reber, R., Helmecke, A. J., &amp; Köse, D. (2020). Perceived truth of statements and simulated social media postings: an experimental investigation of source credibility, repeated exposure, and presentation format. Cognitive Research: Principles and Implications, 5(1), 1-16.</w:t>
       </w:r>
@@ -11709,11 +12185,9 @@
           <w:t xml:space="preserve">https://doi.org/10.1186/s41235-020-00251-4</w:t>
         </w:r>
       </w:hyperlink>
-    </w:p>
-    <w:p>
-      <w:pPr>
-        <w:pStyle w:val="Textkrper"/>
-      </w:pPr>
+      <w:r>
+        <w:t xml:space="preserve"> </w:t>
+      </w:r>
       <w:r>
         <w:t xml:space="preserve">Nadarevic, L., Schnuerch, M., &amp; Stegemann, M. J. (2021). Judging fast and slow: The truth effect does not increase under time-pressure conditions. Judgment and Decision Making, 16(5), 1234-1266.</w:t>
       </w:r>
@@ -11728,11 +12202,9 @@
           <w:t xml:space="preserve">http://journal.sjdm.org/21/210111b/jdm210111b.pdf</w:t>
         </w:r>
       </w:hyperlink>
-    </w:p>
-    <w:p>
-      <w:pPr>
-        <w:pStyle w:val="Textkrper"/>
-      </w:pPr>
+      <w:r>
+        <w:t xml:space="preserve"> </w:t>
+      </w:r>
       <w:r>
         <w:t xml:space="preserve">Nadarevic, L., &amp; Erdfelder, E. (2025). On the relationship between recognition judgments and truth judgments: Memory states moderate the recognition-based truth effect. Journal of Experimental Psychology: Learning, Memory, and Cognition.</w:t>
       </w:r>
@@ -11747,11 +12219,9 @@
           <w:t xml:space="preserve">https://doi.org/10.31234/osf.io/2vzpx_v2</w:t>
         </w:r>
       </w:hyperlink>
-    </w:p>
-    <w:p>
-      <w:pPr>
-        <w:pStyle w:val="Textkrper"/>
-      </w:pPr>
+      <w:r>
+        <w:t xml:space="preserve"> </w:t>
+      </w:r>
       <w:r>
         <w:t xml:space="preserve">Newman, E. J., Jalbert, M. C., Schwarz, N., &amp; Ly, D. P. (2020). Truthiness, the illusory truth effect, and the role of need for cognition. Consciousness and Cognition, 78, 102866.</w:t>
       </w:r>
@@ -11766,11 +12236,9 @@
           <w:t xml:space="preserve">https://doi.org/10.1016/j.concog.2019.102866</w:t>
         </w:r>
       </w:hyperlink>
-    </w:p>
-    <w:p>
-      <w:pPr>
-        <w:pStyle w:val="Textkrper"/>
-      </w:pPr>
+      <w:r>
+        <w:t xml:space="preserve"> </w:t>
+      </w:r>
       <w:r>
         <w:t xml:space="preserve">Nosek, B. A., Alter, G., Banks, G. C., Borsboom, D., Bowman, S. D., Breckler, S. J., Buck, S., Chambers, C. D., Chin, G., Christensen, G., et al. (2015). Promoting an open research culture. Science, 348(6242), 1422–1425.</w:t>
       </w:r>
@@ -11785,11 +12253,9 @@
           <w:t xml:space="preserve">https://doi.org/10.1126/science.aab2374</w:t>
         </w:r>
       </w:hyperlink>
-    </w:p>
-    <w:p>
-      <w:pPr>
-        <w:pStyle w:val="Textkrper"/>
-      </w:pPr>
+      <w:r>
+        <w:t xml:space="preserve"> </w:t>
+      </w:r>
       <w:r>
         <w:t xml:space="preserve">Pennycook, G., Cannon, T. D., &amp; Rand, D. G. (2018). Prior exposure increases perceived accuracy of fake news. Journal of Experimental Psychology: General, 147(12), 1865.</w:t>
       </w:r>
@@ -11804,11 +12270,9 @@
           <w:t xml:space="preserve">https://doi.org/10.1037/xge0000465</w:t>
         </w:r>
       </w:hyperlink>
-    </w:p>
-    <w:p>
-      <w:pPr>
-        <w:pStyle w:val="Textkrper"/>
-      </w:pPr>
+      <w:r>
+        <w:t xml:space="preserve"> </w:t>
+      </w:r>
       <w:r>
         <w:t xml:space="preserve">Poldrack, R. A., Markiewicz, C. J., Appelhoff, S., Ashar, Y. K., Auer, T., Baillet, S., Bansal, S., Beltrachini, L., Benar, C. G., Bertazzoli, G., et al. (2024). The past, present, and future of the brain imaging data structure (BIDS). Imaging Neuroscience, 2, 1–19.</w:t>
       </w:r>
@@ -11823,11 +12287,9 @@
           <w:t xml:space="preserve">https://doi.org/10.1162/imag_a_00103</w:t>
         </w:r>
       </w:hyperlink>
-    </w:p>
-    <w:p>
-      <w:pPr>
-        <w:pStyle w:val="Textkrper"/>
-      </w:pPr>
+      <w:r>
+        <w:t xml:space="preserve"> </w:t>
+      </w:r>
       <w:r>
         <w:t xml:space="preserve">R Core Team. (2022). R: A language and environment for statistical computing. R Foundation for Statistical Computing.</w:t>
       </w:r>
@@ -11842,11 +12304,9 @@
           <w:t xml:space="preserve">https://www.R-project.org/</w:t>
         </w:r>
       </w:hyperlink>
-    </w:p>
-    <w:p>
-      <w:pPr>
-        <w:pStyle w:val="Textkrper"/>
-      </w:pPr>
+      <w:r>
+        <w:t xml:space="preserve"> </w:t>
+      </w:r>
       <w:r>
         <w:t xml:space="preserve">Ratcliff, R., &amp; McKoon, G. (2008). The diffusion decision model: Theory and data for two-choice decision tasks. Neural Computation, 20(4), 873–922.</w:t>
       </w:r>
@@ -11861,11 +12321,9 @@
           <w:t xml:space="preserve">https://doi.org/10.1162/neco.2008.12-06-420</w:t>
         </w:r>
       </w:hyperlink>
-    </w:p>
-    <w:p>
-      <w:pPr>
-        <w:pStyle w:val="Textkrper"/>
-      </w:pPr>
+      <w:r>
+        <w:t xml:space="preserve"> </w:t>
+      </w:r>
       <w:r>
         <w:t xml:space="preserve">Reber, R. &amp; Unkelbach, C. (2010). The epistemic status of processing fluency as source</w:t>
       </w:r>
@@ -11886,11 +12344,9 @@
           <w:t xml:space="preserve">https://doi.org/10.1007/s13164-010-0039-7</w:t>
         </w:r>
       </w:hyperlink>
-    </w:p>
-    <w:p>
-      <w:pPr>
-        <w:pStyle w:val="Textkrper"/>
-      </w:pPr>
+      <w:r>
+        <w:t xml:space="preserve"> </w:t>
+      </w:r>
       <w:r>
         <w:t xml:space="preserve">Schnuerch, M., Nadarevic, L., &amp; Rouder, J. N. (2021). The truth revisited: Bayesian analysis of individual differences in the truth effect. Psychonomic Bulletin &amp; Review, 28(3), 750–765.</w:t>
       </w:r>
@@ -11905,11 +12361,9 @@
           <w:t xml:space="preserve">https://doi.org/10.3758/s13423-020-01814-8</w:t>
         </w:r>
       </w:hyperlink>
-    </w:p>
-    <w:p>
-      <w:pPr>
-        <w:pStyle w:val="Textkrper"/>
-      </w:pPr>
+      <w:r>
+        <w:t xml:space="preserve"> </w:t>
+      </w:r>
       <w:r>
         <w:t xml:space="preserve">Stan Development Team. (2024). RStan: The R interface to Stan.</w:t>
       </w:r>
@@ -11924,11 +12378,9 @@
           <w:t xml:space="preserve">https://mc-stan.org/</w:t>
         </w:r>
       </w:hyperlink>
-    </w:p>
-    <w:p>
-      <w:pPr>
-        <w:pStyle w:val="Textkrper"/>
-      </w:pPr>
+      <w:r>
+        <w:t xml:space="preserve"> </w:t>
+      </w:r>
       <w:r>
         <w:t xml:space="preserve">Stump, A., Rummel, J., &amp; Voss, A. (2022). Is it all about the feeling? Affective and (meta-) cognitive mechanisms underlying the truth effect. Psychological Research, 86, 12–36.</w:t>
       </w:r>
@@ -11943,18 +12395,33 @@
           <w:t xml:space="preserve">https://doi.org/10.1007/s00426-020-01459-1</w:t>
         </w:r>
       </w:hyperlink>
-    </w:p>
-    <w:p>
-      <w:pPr>
-        <w:pStyle w:val="Textkrper"/>
-      </w:pPr>
+      <w:r>
+        <w:t xml:space="preserve"> </w:t>
+      </w:r>
+      <w:r>
+        <w:t xml:space="preserve">Stump, A., Voss, A., &amp; Rummel, J. (2024). The illusory certainty: Information repetition and impressions of truth enhance subjective confidence in validity judgments independently of the factual truth. Psychological Research, 88(4), 1288–1297.</w:t>
+      </w:r>
+      <w:r>
+        <w:t xml:space="preserve"> </w:t>
+      </w:r>
+      <w:hyperlink r:id="rId114">
+        <w:r>
+          <w:rPr>
+            <w:rStyle w:val="Hyperlink"/>
+          </w:rPr>
+          <w:t xml:space="preserve">https://doi.org/10.1007/s00426-024-01956-7</w:t>
+        </w:r>
+      </w:hyperlink>
+      <w:r>
+        <w:t xml:space="preserve"> </w:t>
+      </w:r>
       <w:r>
         <w:t xml:space="preserve">Sundar, A., Kardes, F. R., &amp; Wright, S. A. (2015). The influence of repetitive health messages and sensitivity to fluency on the truth effect in advertising. Journal of Advertising, 44(4), 375–387.</w:t>
       </w:r>
       <w:r>
         <w:t xml:space="preserve"> </w:t>
       </w:r>
-      <w:hyperlink r:id="rId114">
+      <w:hyperlink r:id="rId115">
         <w:r>
           <w:rPr>
             <w:rStyle w:val="Hyperlink"/>
@@ -11962,18 +12429,16 @@
           <w:t xml:space="preserve">https://doi.org/10.1080/00913367.2015.1045154</w:t>
         </w:r>
       </w:hyperlink>
-    </w:p>
-    <w:p>
-      <w:pPr>
-        <w:pStyle w:val="Textkrper"/>
-      </w:pPr>
+      <w:r>
+        <w:t xml:space="preserve"> </w:t>
+      </w:r>
       <w:r>
         <w:t xml:space="preserve">Unkelbach, C., &amp; Stahl, C. (2009). A multinomial modeling approach to dissociate different components of the truth effect. Consciousness and Cognition, 18(1), 22–38.</w:t>
       </w:r>
       <w:r>
         <w:t xml:space="preserve"> </w:t>
       </w:r>
-      <w:hyperlink r:id="rId115">
+      <w:hyperlink r:id="rId116">
         <w:r>
           <w:rPr>
             <w:rStyle w:val="Hyperlink"/>
@@ -11981,18 +12446,16 @@
           <w:t xml:space="preserve">https://doi.org/10.1016/j.concog.2008.09.006</w:t>
         </w:r>
       </w:hyperlink>
-    </w:p>
-    <w:p>
-      <w:pPr>
-        <w:pStyle w:val="Textkrper"/>
-      </w:pPr>
+      <w:r>
+        <w:t xml:space="preserve"> </w:t>
+      </w:r>
       <w:r>
         <w:t xml:space="preserve">Unkelbach, C., &amp; Greifeneder, R. (2018). Experiential fluency and declarative advice jointly inform judgments of truth. Journal of Experimental Social Psychology, 79, 78-86.</w:t>
       </w:r>
       <w:r>
         <w:t xml:space="preserve"> </w:t>
       </w:r>
-      <w:hyperlink r:id="rId116">
+      <w:hyperlink r:id="rId117">
         <w:r>
           <w:rPr>
             <w:rStyle w:val="Hyperlink"/>
@@ -12000,18 +12463,16 @@
           <w:t xml:space="preserve">https://doi.org/10.1016/j.jesp.2018.06.010</w:t>
         </w:r>
       </w:hyperlink>
-    </w:p>
-    <w:p>
-      <w:pPr>
-        <w:pStyle w:val="Textkrper"/>
-      </w:pPr>
+      <w:r>
+        <w:t xml:space="preserve"> </w:t>
+      </w:r>
       <w:r>
         <w:t xml:space="preserve">Vogel, T., Silva, R. R., Thomas, A., &amp; Wänke, M. (2020). Truth is in the mind, but beauty is in the eye: Fluency effects are moderated by a match between fluency source and judgment dimension. Journal of Experimental Psychology: General.</w:t>
       </w:r>
       <w:r>
         <w:t xml:space="preserve"> </w:t>
       </w:r>
-      <w:hyperlink r:id="rId117">
+      <w:hyperlink r:id="rId118">
         <w:r>
           <w:rPr>
             <w:rStyle w:val="Hyperlink"/>
@@ -12019,18 +12480,16 @@
           <w:t xml:space="preserve">https://doi.org/10.1037/xge0000731</w:t>
         </w:r>
       </w:hyperlink>
-    </w:p>
-    <w:p>
-      <w:pPr>
-        <w:pStyle w:val="Textkrper"/>
-      </w:pPr>
+      <w:r>
+        <w:t xml:space="preserve"> </w:t>
+      </w:r>
       <w:r>
         <w:t xml:space="preserve">Wickham, H., Averick, M., Bryan, J., Chang, W., McGowan, L. D., François, R., Grolemund, G., Hayes, A., Henry, L., Hester, J., Kuhn, M., Pedersen, T. L., Miller, E., Bache, S. M., Müller, K., Ooms, J., Robinson, D., Seidel, D. P., Spinu, V., … Yutani, H. (2019). Welcome to the tidyverse. Journal of Open Source Software, 4(43), 1686.</w:t>
       </w:r>
       <w:r>
         <w:t xml:space="preserve"> </w:t>
       </w:r>
-      <w:hyperlink r:id="rId118">
+      <w:hyperlink r:id="rId119">
         <w:r>
           <w:rPr>
             <w:rStyle w:val="Hyperlink"/>
@@ -12038,18 +12497,16 @@
           <w:t xml:space="preserve">https://doi.org/10.21105/joss.01686</w:t>
         </w:r>
       </w:hyperlink>
-    </w:p>
-    <w:p>
-      <w:pPr>
-        <w:pStyle w:val="Textkrper"/>
-      </w:pPr>
+      <w:r>
+        <w:t xml:space="preserve"> </w:t>
+      </w:r>
       <w:r>
         <w:t xml:space="preserve">Wilkinson, M. D., Dumontier, M., Aalbersberg, Ij. J., Appleton, G., Axton, M., Baak, A., Blomberg, N., Boiten, J.-W., da Silva Santos, L. B., Bourne, P. E., et al. (2016). The FAIR Guiding Principles for scientific data management and stewardship. Scientific Data, 3(1), 1–9.</w:t>
       </w:r>
       <w:r>
         <w:t xml:space="preserve"> </w:t>
       </w:r>
-      <w:hyperlink r:id="rId119">
+      <w:hyperlink r:id="rId120">
         <w:r>
           <w:rPr>
             <w:rStyle w:val="Hyperlink"/>
@@ -12057,18 +12514,16 @@
           <w:t xml:space="preserve">https://doi.org/10.1038/sdata.2016.18</w:t>
         </w:r>
       </w:hyperlink>
-    </w:p>
-    <w:p>
-      <w:pPr>
-        <w:pStyle w:val="Textkrper"/>
-      </w:pPr>
+      <w:r>
+        <w:t xml:space="preserve"> </w:t>
+      </w:r>
       <w:r>
         <w:t xml:space="preserve">Xie, Y. (2015). Dynamic documents with R and knitr (2nd ed.). Chapman; Hall/CRC.</w:t>
       </w:r>
       <w:r>
         <w:t xml:space="preserve"> </w:t>
       </w:r>
-      <w:hyperlink r:id="rId120">
+      <w:hyperlink r:id="rId121">
         <w:r>
           <w:rPr>
             <w:rStyle w:val="Hyperlink"/>
@@ -12079,37 +12534,12 @@
       <w:r>
         <w:t xml:space="preserve"> </w:t>
       </w:r>
-      <w:hyperlink r:id="rId121">
+      <w:hyperlink r:id="rId122">
         <w:r>
           <w:rPr>
             <w:rStyle w:val="Hyperlink"/>
           </w:rPr>
           <w:t xml:space="preserve">https://doi.org/10.1201/b15166</w:t>
-        </w:r>
-      </w:hyperlink>
-    </w:p>
-    <w:p>
-      <w:pPr>
-        <w:pStyle w:val="Textkrper"/>
-      </w:pPr>
-      <w:r>
-        <w:t xml:space="preserve">Zajdler, S., &amp; Schnuerch, M. (2025). A psychometrics of individual differences in the truth</w:t>
-      </w:r>
-      <w:r>
-        <w:t xml:space="preserve"> </w:t>
-      </w:r>
-      <w:r>
-        <w:t xml:space="preserve">effect. PsyArXiv.</w:t>
-      </w:r>
-      <w:r>
-        <w:t xml:space="preserve"> </w:t>
-      </w:r>
-      <w:hyperlink r:id="rId122">
-        <w:r>
-          <w:rPr>
-            <w:rStyle w:val="Hyperlink"/>
-          </w:rPr>
-          <w:t xml:space="preserve">https://doi.org/10.31234/osf.io/y67qt_v1</w:t>
         </w:r>
       </w:hyperlink>
     </w:p>
@@ -12671,7 +13101,7 @@
       <w:r>
         <w:t xml:space="preserve"> </w:t>
       </w:r>
-      <w:hyperlink r:id="rId118">
+      <w:hyperlink r:id="rId119">
         <w:r>
           <w:rPr>
             <w:rStyle w:val="Hyperlink"/>
@@ -12736,7 +13166,7 @@
       <w:r>
         <w:t xml:space="preserve"> </w:t>
       </w:r>
-      <w:hyperlink r:id="rId120">
+      <w:hyperlink r:id="rId121">
         <w:r>
           <w:rPr>
             <w:rStyle w:val="Hyperlink"/>

</xml_diff>